<commit_message>
learn realtime thing in docx
</commit_message>
<xml_diff>
--- a/Learn Livewire.docx
+++ b/Learn Livewire.docx
@@ -29,35 +29,66 @@
         <w:rPr>
           <w:lang w:val="en-US"/>
         </w:rPr>
-        <w:t>Setup je Laravel macam biasa.. buat model dan buat migration file untuk create table yang terkait dengan model..</w:t>
-      </w:r>
-    </w:p>
-    <w:p>
-      <w:pPr>
-        <w:rPr>
-          <w:lang w:val="en-US"/>
-        </w:rPr>
-      </w:pPr>
-    </w:p>
-    <w:p>
-      <w:pPr>
-        <w:rPr>
-          <w:lang w:val="en-US"/>
-        </w:rPr>
-      </w:pPr>
-      <w:r>
-        <w:rPr>
-          <w:lang w:val="en-US"/>
-        </w:rPr>
-        <w:t>Then, baru install livewire</w:t>
-      </w:r>
-    </w:p>
-    <w:p>
-      <w:pPr>
-        <w:rPr>
-          <w:lang w:val="en-US"/>
-        </w:rPr>
-      </w:pPr>
+        <w:t xml:space="preserve">Setup je Laravel macam </w:t>
+      </w:r>
+      <w:proofErr w:type="gramStart"/>
+      <w:r>
+        <w:rPr>
+          <w:lang w:val="en-US"/>
+        </w:rPr>
+        <w:t>biasa..</w:t>
+      </w:r>
+      <w:proofErr w:type="gramEnd"/>
+      <w:r>
+        <w:rPr>
+          <w:lang w:val="en-US"/>
+        </w:rPr>
+        <w:t xml:space="preserve"> buat model dan buat migration file untuk create table yang terkait dengan </w:t>
+      </w:r>
+      <w:proofErr w:type="gramStart"/>
+      <w:r>
+        <w:rPr>
+          <w:lang w:val="en-US"/>
+        </w:rPr>
+        <w:t>model..</w:t>
+      </w:r>
+      <w:proofErr w:type="gramEnd"/>
+    </w:p>
+    <w:p>
+      <w:pPr>
+        <w:rPr>
+          <w:lang w:val="en-US"/>
+        </w:rPr>
+      </w:pPr>
+    </w:p>
+    <w:p>
+      <w:pPr>
+        <w:rPr>
+          <w:lang w:val="en-US"/>
+        </w:rPr>
+      </w:pPr>
+      <w:r>
+        <w:rPr>
+          <w:lang w:val="en-US"/>
+        </w:rPr>
+        <w:t xml:space="preserve">Then, baru install </w:t>
+      </w:r>
+      <w:proofErr w:type="gramStart"/>
+      <w:r>
+        <w:rPr>
+          <w:lang w:val="en-US"/>
+        </w:rPr>
+        <w:t>livewire</w:t>
+      </w:r>
+      <w:proofErr w:type="gramEnd"/>
+    </w:p>
+    <w:p>
+      <w:pPr>
+        <w:rPr>
+          <w:lang w:val="en-US"/>
+        </w:rPr>
+      </w:pPr>
+      <w:proofErr w:type="gramStart"/>
       <w:r>
         <w:rPr>
           <w:rStyle w:val="pln"/>
@@ -67,7 +98,19 @@
           <w:szCs w:val="20"/>
           <w:shd w:val="clear" w:color="auto" w:fill="333333"/>
         </w:rPr>
-        <w:t xml:space="preserve">composer </w:t>
+        <w:t>composer</w:t>
+      </w:r>
+      <w:proofErr w:type="gramEnd"/>
+      <w:r>
+        <w:rPr>
+          <w:rStyle w:val="pln"/>
+          <w:rFonts w:ascii="Courier New" w:hAnsi="Courier New" w:cs="Courier New"/>
+          <w:color w:val="FFFFFF"/>
+          <w:sz w:val="20"/>
+          <w:szCs w:val="20"/>
+          <w:shd w:val="clear" w:color="auto" w:fill="333333"/>
+        </w:rPr>
+        <w:t xml:space="preserve"> </w:t>
       </w:r>
       <w:r>
         <w:rPr>
@@ -133,7 +176,21 @@
         <w:rPr>
           <w:lang w:val="en-US"/>
         </w:rPr>
-        <w:t>then, kita boleh mula.. mula dengan wat livewire component</w:t>
+        <w:t xml:space="preserve">then, kita boleh </w:t>
+      </w:r>
+      <w:proofErr w:type="gramStart"/>
+      <w:r>
+        <w:rPr>
+          <w:lang w:val="en-US"/>
+        </w:rPr>
+        <w:t>mula..</w:t>
+      </w:r>
+      <w:proofErr w:type="gramEnd"/>
+      <w:r>
+        <w:rPr>
+          <w:lang w:val="en-US"/>
+        </w:rPr>
+        <w:t xml:space="preserve"> mula dengan wat livewire component</w:t>
       </w:r>
     </w:p>
     <w:p>
@@ -151,7 +208,19 @@
           <w:szCs w:val="20"/>
           <w:shd w:val="clear" w:color="auto" w:fill="333333"/>
         </w:rPr>
-        <w:t>php artisan make</w:t>
+        <w:t xml:space="preserve">php artisan </w:t>
+      </w:r>
+      <w:proofErr w:type="gramStart"/>
+      <w:r>
+        <w:rPr>
+          <w:rStyle w:val="pln"/>
+          <w:rFonts w:ascii="Courier New" w:hAnsi="Courier New" w:cs="Courier New"/>
+          <w:color w:val="FFFFFF"/>
+          <w:sz w:val="20"/>
+          <w:szCs w:val="20"/>
+          <w:shd w:val="clear" w:color="auto" w:fill="333333"/>
+        </w:rPr>
+        <w:t>make</w:t>
       </w:r>
       <w:r>
         <w:rPr>
@@ -173,21 +242,41 @@
           <w:szCs w:val="20"/>
           <w:shd w:val="clear" w:color="auto" w:fill="333333"/>
         </w:rPr>
-        <w:t>livewire posts</w:t>
-      </w:r>
-    </w:p>
-    <w:p>
-      <w:pPr>
-        <w:rPr>
-          <w:lang w:val="en-US"/>
-        </w:rPr>
-      </w:pPr>
-      <w:r>
-        <w:rPr>
-          <w:lang w:val="en-US"/>
-        </w:rPr>
-        <w:t>so kita dapati, dia create dua tempat..</w:t>
-      </w:r>
+        <w:t>livewire</w:t>
+      </w:r>
+      <w:proofErr w:type="gramEnd"/>
+      <w:r>
+        <w:rPr>
+          <w:rStyle w:val="pln"/>
+          <w:rFonts w:ascii="Courier New" w:hAnsi="Courier New" w:cs="Courier New"/>
+          <w:color w:val="FFFFFF"/>
+          <w:sz w:val="20"/>
+          <w:szCs w:val="20"/>
+          <w:shd w:val="clear" w:color="auto" w:fill="333333"/>
+        </w:rPr>
+        <w:t xml:space="preserve"> posts</w:t>
+      </w:r>
+    </w:p>
+    <w:p>
+      <w:pPr>
+        <w:rPr>
+          <w:lang w:val="en-US"/>
+        </w:rPr>
+      </w:pPr>
+      <w:r>
+        <w:rPr>
+          <w:lang w:val="en-US"/>
+        </w:rPr>
+        <w:t xml:space="preserve">so kita dapati, dia create dua </w:t>
+      </w:r>
+      <w:proofErr w:type="gramStart"/>
+      <w:r>
+        <w:rPr>
+          <w:lang w:val="en-US"/>
+        </w:rPr>
+        <w:t>tempat..</w:t>
+      </w:r>
+      <w:proofErr w:type="gramEnd"/>
     </w:p>
     <w:p>
       <w:pPr>
@@ -333,21 +422,43 @@
         <w:rPr>
           <w:lang w:val="en-US"/>
         </w:rPr>
-        <w:t>sini kita akan tulis render(), resetInputFields(), store(), edit(), cancel(), update(), and delete().</w:t>
-      </w:r>
-    </w:p>
-    <w:p>
-      <w:pPr>
-        <w:rPr>
-          <w:lang w:val="en-US"/>
-        </w:rPr>
-      </w:pPr>
-      <w:r>
-        <w:rPr>
-          <w:lang w:val="en-US"/>
-        </w:rPr>
-        <w:t>Bahagian ni ada beberapa part..</w:t>
-      </w:r>
+        <w:t xml:space="preserve">sini kita akan tulis </w:t>
+      </w:r>
+      <w:proofErr w:type="gramStart"/>
+      <w:r>
+        <w:rPr>
+          <w:lang w:val="en-US"/>
+        </w:rPr>
+        <w:t>render(</w:t>
+      </w:r>
+      <w:proofErr w:type="gramEnd"/>
+      <w:r>
+        <w:rPr>
+          <w:lang w:val="en-US"/>
+        </w:rPr>
+        <w:t>), resetInputFields(), store(), edit(), cancel(), update(), and delete().</w:t>
+      </w:r>
+    </w:p>
+    <w:p>
+      <w:pPr>
+        <w:rPr>
+          <w:lang w:val="en-US"/>
+        </w:rPr>
+      </w:pPr>
+      <w:r>
+        <w:rPr>
+          <w:lang w:val="en-US"/>
+        </w:rPr>
+        <w:t xml:space="preserve">Bahagian ni ada beberapa </w:t>
+      </w:r>
+      <w:proofErr w:type="gramStart"/>
+      <w:r>
+        <w:rPr>
+          <w:lang w:val="en-US"/>
+        </w:rPr>
+        <w:t>part..</w:t>
+      </w:r>
+      <w:proofErr w:type="gramEnd"/>
     </w:p>
     <w:p>
       <w:pPr>
@@ -461,7 +572,19 @@
           <w:szCs w:val="20"/>
           <w:shd w:val="clear" w:color="auto" w:fill="333333"/>
         </w:rPr>
-        <w:t xml:space="preserve"> $post_id</w:t>
+        <w:t xml:space="preserve"> $post_</w:t>
+      </w:r>
+      <w:proofErr w:type="gramStart"/>
+      <w:r>
+        <w:rPr>
+          <w:rStyle w:val="pln"/>
+          <w:rFonts w:ascii="Courier New" w:hAnsi="Courier New" w:cs="Courier New"/>
+          <w:color w:val="FFFFFF"/>
+          <w:sz w:val="20"/>
+          <w:szCs w:val="20"/>
+          <w:shd w:val="clear" w:color="auto" w:fill="333333"/>
+        </w:rPr>
+        <w:t>id</w:t>
       </w:r>
       <w:r>
         <w:rPr>
@@ -474,6 +597,7 @@
         </w:rPr>
         <w:t>;</w:t>
       </w:r>
+      <w:proofErr w:type="gramEnd"/>
     </w:p>
     <w:p>
       <w:pPr>
@@ -495,8 +619,21 @@
           <w:szCs w:val="20"/>
           <w:shd w:val="clear" w:color="auto" w:fill="333333"/>
         </w:rPr>
-        <w:t>public $counter = 0;</w:t>
-      </w:r>
+        <w:t xml:space="preserve">public $counter = </w:t>
+      </w:r>
+      <w:proofErr w:type="gramStart"/>
+      <w:r>
+        <w:rPr>
+          <w:rStyle w:val="pun"/>
+          <w:rFonts w:ascii="Courier New" w:hAnsi="Courier New" w:cs="Courier New"/>
+          <w:color w:val="FFFFFF"/>
+          <w:sz w:val="20"/>
+          <w:szCs w:val="20"/>
+          <w:shd w:val="clear" w:color="auto" w:fill="333333"/>
+        </w:rPr>
+        <w:t>0;</w:t>
+      </w:r>
+      <w:proofErr w:type="gramEnd"/>
     </w:p>
     <w:p>
       <w:pPr>
@@ -572,7 +709,18 @@
           <w:sz w:val="20"/>
           <w:szCs w:val="20"/>
         </w:rPr>
-        <w:t xml:space="preserve"> render</w:t>
+        <w:t xml:space="preserve"> </w:t>
+      </w:r>
+      <w:proofErr w:type="gramStart"/>
+      <w:r>
+        <w:rPr>
+          <w:rStyle w:val="pln"/>
+          <w:rFonts w:ascii="Courier New" w:hAnsi="Courier New" w:cs="Courier New"/>
+          <w:color w:val="FFFFFF"/>
+          <w:sz w:val="20"/>
+          <w:szCs w:val="20"/>
+        </w:rPr>
+        <w:t>render</w:t>
       </w:r>
       <w:r>
         <w:rPr>
@@ -582,7 +730,18 @@
           <w:sz w:val="20"/>
           <w:szCs w:val="20"/>
         </w:rPr>
-        <w:t>()</w:t>
+        <w:t>(</w:t>
+      </w:r>
+      <w:proofErr w:type="gramEnd"/>
+      <w:r>
+        <w:rPr>
+          <w:rStyle w:val="pun"/>
+          <w:rFonts w:ascii="Courier New" w:hAnsi="Courier New" w:cs="Courier New"/>
+          <w:color w:val="FFFFFF"/>
+          <w:sz w:val="20"/>
+          <w:szCs w:val="20"/>
+        </w:rPr>
+        <w:t>)</w:t>
       </w:r>
       <w:r>
         <w:rPr>
@@ -748,6 +907,7 @@
         </w:rPr>
         <w:t xml:space="preserve"> </w:t>
       </w:r>
+      <w:proofErr w:type="gramStart"/>
       <w:r>
         <w:rPr>
           <w:rStyle w:val="typ"/>
@@ -768,6 +928,7 @@
         </w:rPr>
         <w:t>::</w:t>
       </w:r>
+      <w:proofErr w:type="gramEnd"/>
       <w:r>
         <w:rPr>
           <w:rStyle w:val="pln"/>
@@ -883,7 +1044,29 @@
           <w:sz w:val="20"/>
           <w:szCs w:val="20"/>
         </w:rPr>
-        <w:t>'livewire.posts'</w:t>
+        <w:t>'</w:t>
+      </w:r>
+      <w:proofErr w:type="gramStart"/>
+      <w:r>
+        <w:rPr>
+          <w:rStyle w:val="str"/>
+          <w:rFonts w:ascii="Courier New" w:hAnsi="Courier New" w:cs="Courier New"/>
+          <w:color w:val="FFA0A0"/>
+          <w:sz w:val="20"/>
+          <w:szCs w:val="20"/>
+        </w:rPr>
+        <w:t>livewire.posts</w:t>
+      </w:r>
+      <w:proofErr w:type="gramEnd"/>
+      <w:r>
+        <w:rPr>
+          <w:rStyle w:val="str"/>
+          <w:rFonts w:ascii="Courier New" w:hAnsi="Courier New" w:cs="Courier New"/>
+          <w:color w:val="FFA0A0"/>
+          <w:sz w:val="20"/>
+          <w:szCs w:val="20"/>
+        </w:rPr>
+        <w:t>'</w:t>
       </w:r>
       <w:r>
         <w:rPr>
@@ -963,7 +1146,35 @@
         <w:rPr>
           <w:lang w:val="en-US"/>
         </w:rPr>
-        <w:t xml:space="preserve">*tak perlu passing variable dah.. yang declare dekat global semua boleh direct access dkt livewire </w:t>
+        <w:t xml:space="preserve">*tak perlu passing variable </w:t>
+      </w:r>
+      <w:proofErr w:type="gramStart"/>
+      <w:r>
+        <w:rPr>
+          <w:lang w:val="en-US"/>
+        </w:rPr>
+        <w:t>dah..</w:t>
+      </w:r>
+      <w:proofErr w:type="gramEnd"/>
+      <w:r>
+        <w:rPr>
+          <w:lang w:val="en-US"/>
+        </w:rPr>
+        <w:t xml:space="preserve"> yang </w:t>
+      </w:r>
+      <w:proofErr w:type="gramStart"/>
+      <w:r>
+        <w:rPr>
+          <w:lang w:val="en-US"/>
+        </w:rPr>
+        <w:t>declare</w:t>
+      </w:r>
+      <w:proofErr w:type="gramEnd"/>
+      <w:r>
+        <w:rPr>
+          <w:lang w:val="en-US"/>
+        </w:rPr>
+        <w:t xml:space="preserve"> dekat global semua boleh direct access dkt livewire </w:t>
       </w:r>
       <w:r>
         <w:rPr>
@@ -1017,7 +1228,49 @@
         <w:rPr>
           <w:lang w:val="en-US"/>
         </w:rPr>
-        <w:t xml:space="preserve">Next, default route kita dekat welcome kan? Welcome.blade.php.. so dalam case ni.. biar je, kita guna route default.. </w:t>
+        <w:t xml:space="preserve">Next, default route kita dekat welcome kan? </w:t>
+      </w:r>
+      <w:proofErr w:type="gramStart"/>
+      <w:r>
+        <w:rPr>
+          <w:lang w:val="en-US"/>
+        </w:rPr>
+        <w:t>Welcome.blade.php..</w:t>
+      </w:r>
+      <w:proofErr w:type="gramEnd"/>
+      <w:r>
+        <w:rPr>
+          <w:lang w:val="en-US"/>
+        </w:rPr>
+        <w:t xml:space="preserve"> so dalam case </w:t>
+      </w:r>
+      <w:proofErr w:type="gramStart"/>
+      <w:r>
+        <w:rPr>
+          <w:lang w:val="en-US"/>
+        </w:rPr>
+        <w:t>ni..</w:t>
+      </w:r>
+      <w:proofErr w:type="gramEnd"/>
+      <w:r>
+        <w:rPr>
+          <w:lang w:val="en-US"/>
+        </w:rPr>
+        <w:t xml:space="preserve"> biar je, kita guna route </w:t>
+      </w:r>
+      <w:proofErr w:type="gramStart"/>
+      <w:r>
+        <w:rPr>
+          <w:lang w:val="en-US"/>
+        </w:rPr>
+        <w:t>default..</w:t>
+      </w:r>
+      <w:proofErr w:type="gramEnd"/>
+      <w:r>
+        <w:rPr>
+          <w:lang w:val="en-US"/>
+        </w:rPr>
+        <w:t xml:space="preserve"> </w:t>
       </w:r>
     </w:p>
     <w:p>
@@ -1747,6 +2000,7 @@
         </w:rPr>
         <w:t xml:space="preserve">        </w:t>
       </w:r>
+      <w:proofErr w:type="gramStart"/>
       <w:r>
         <w:rPr>
           <w:rFonts w:ascii="Consolas" w:eastAsia="Times New Roman" w:hAnsi="Consolas" w:cs="Times New Roman"/>
@@ -1757,7 +2011,20 @@
           <w:lang w:eastAsia="en-MY"/>
           <w14:ligatures w14:val="none"/>
         </w:rPr>
-        <w:t>&lt;!-- part ni panggil livewire view component --&gt;</w:t>
+        <w:t>&lt;!--</w:t>
+      </w:r>
+      <w:proofErr w:type="gramEnd"/>
+      <w:r>
+        <w:rPr>
+          <w:rFonts w:ascii="Consolas" w:eastAsia="Times New Roman" w:hAnsi="Consolas" w:cs="Times New Roman"/>
+          <w:color w:val="6A9955"/>
+          <w:kern w:val="0"/>
+          <w:sz w:val="21"/>
+          <w:szCs w:val="21"/>
+          <w:lang w:eastAsia="en-MY"/>
+          <w14:ligatures w14:val="none"/>
+        </w:rPr>
+        <w:t xml:space="preserve"> part ni panggil livewire view component --&gt;</w:t>
       </w:r>
     </w:p>
     <w:p>
@@ -2020,8 +2287,16 @@
         <w:rPr>
           <w:lang w:val="en-US"/>
         </w:rPr>
-        <w:t>So dekat livewire view pulak, yang digenerated tadi..</w:t>
-      </w:r>
+        <w:t xml:space="preserve">So dekat livewire view pulak, yang digenerated </w:t>
+      </w:r>
+      <w:proofErr w:type="gramStart"/>
+      <w:r>
+        <w:rPr>
+          <w:lang w:val="en-US"/>
+        </w:rPr>
+        <w:t>tadi..</w:t>
+      </w:r>
+      <w:proofErr w:type="gramEnd"/>
       <w:r>
         <w:rPr>
           <w:lang w:val="en-US"/>
@@ -2195,7 +2470,33 @@
           <w:lang w:eastAsia="en-MY"/>
           <w14:ligatures w14:val="none"/>
         </w:rPr>
-        <w:t>"margin-top : 150px;"</w:t>
+        <w:t>"margin-</w:t>
+      </w:r>
+      <w:proofErr w:type="gramStart"/>
+      <w:r>
+        <w:rPr>
+          <w:rFonts w:ascii="Consolas" w:eastAsia="Times New Roman" w:hAnsi="Consolas" w:cs="Times New Roman"/>
+          <w:color w:val="CE9178"/>
+          <w:kern w:val="0"/>
+          <w:sz w:val="21"/>
+          <w:szCs w:val="21"/>
+          <w:lang w:eastAsia="en-MY"/>
+          <w14:ligatures w14:val="none"/>
+        </w:rPr>
+        <w:t>top :</w:t>
+      </w:r>
+      <w:proofErr w:type="gramEnd"/>
+      <w:r>
+        <w:rPr>
+          <w:rFonts w:ascii="Consolas" w:eastAsia="Times New Roman" w:hAnsi="Consolas" w:cs="Times New Roman"/>
+          <w:color w:val="CE9178"/>
+          <w:kern w:val="0"/>
+          <w:sz w:val="21"/>
+          <w:szCs w:val="21"/>
+          <w:lang w:eastAsia="en-MY"/>
+          <w14:ligatures w14:val="none"/>
+        </w:rPr>
+        <w:t xml:space="preserve"> 150px;"</w:t>
       </w:r>
       <w:r>
         <w:rPr>
@@ -2234,7 +2535,33 @@
           <w:lang w:eastAsia="en-MY"/>
           <w14:ligatures w14:val="none"/>
         </w:rPr>
-        <w:t>        {{ $counter }}</w:t>
+        <w:t xml:space="preserve">        </w:t>
+      </w:r>
+      <w:proofErr w:type="gramStart"/>
+      <w:r>
+        <w:rPr>
+          <w:rFonts w:ascii="Consolas" w:eastAsia="Times New Roman" w:hAnsi="Consolas" w:cs="Times New Roman"/>
+          <w:color w:val="D4D4D4"/>
+          <w:kern w:val="0"/>
+          <w:sz w:val="21"/>
+          <w:szCs w:val="21"/>
+          <w:lang w:eastAsia="en-MY"/>
+          <w14:ligatures w14:val="none"/>
+        </w:rPr>
+        <w:t>{{ $</w:t>
+      </w:r>
+      <w:proofErr w:type="gramEnd"/>
+      <w:r>
+        <w:rPr>
+          <w:rFonts w:ascii="Consolas" w:eastAsia="Times New Roman" w:hAnsi="Consolas" w:cs="Times New Roman"/>
+          <w:color w:val="D4D4D4"/>
+          <w:kern w:val="0"/>
+          <w:sz w:val="21"/>
+          <w:szCs w:val="21"/>
+          <w:lang w:eastAsia="en-MY"/>
+          <w14:ligatures w14:val="none"/>
+        </w:rPr>
+        <w:t>counter }}</w:t>
       </w:r>
     </w:p>
     <w:p>
@@ -2362,6 +2689,7 @@
         </w:rPr>
         <w:t xml:space="preserve"> </w:t>
       </w:r>
+      <w:proofErr w:type="gramStart"/>
       <w:r>
         <w:rPr>
           <w:rFonts w:ascii="Consolas" w:eastAsia="Times New Roman" w:hAnsi="Consolas" w:cs="Times New Roman"/>
@@ -2374,6 +2702,7 @@
         </w:rPr>
         <w:t>wire:click</w:t>
       </w:r>
+      <w:proofErr w:type="gramEnd"/>
       <w:r>
         <w:rPr>
           <w:rFonts w:ascii="Consolas" w:eastAsia="Times New Roman" w:hAnsi="Consolas" w:cs="Times New Roman"/>
@@ -2616,7 +2945,33 @@
         <w:rPr>
           <w:lang w:val="en-US"/>
         </w:rPr>
-        <w:t>*kitab oleh terus guna {{ $counter }} yang ada dekat global tadi..</w:t>
+        <w:t>*kita</w:t>
+      </w:r>
+      <w:r>
+        <w:rPr>
+          <w:lang w:val="en-US"/>
+        </w:rPr>
+        <w:t xml:space="preserve"> </w:t>
+      </w:r>
+      <w:r>
+        <w:rPr>
+          <w:lang w:val="en-US"/>
+        </w:rPr>
+        <w:t xml:space="preserve">boleh terus guna </w:t>
+      </w:r>
+      <w:proofErr w:type="gramStart"/>
+      <w:r>
+        <w:rPr>
+          <w:lang w:val="en-US"/>
+        </w:rPr>
+        <w:t>{{ $</w:t>
+      </w:r>
+      <w:proofErr w:type="gramEnd"/>
+      <w:r>
+        <w:rPr>
+          <w:lang w:val="en-US"/>
+        </w:rPr>
+        <w:t>counter }} yang ada dekat global tadi..</w:t>
       </w:r>
     </w:p>
     <w:p>
@@ -2631,6 +2986,7 @@
         </w:rPr>
         <w:t xml:space="preserve">Then, kita boleh guna tag </w:t>
       </w:r>
+      <w:proofErr w:type="gramStart"/>
       <w:r>
         <w:rPr>
           <w:highlight w:val="yellow"/>
@@ -2638,11 +2994,2310 @@
         </w:rPr>
         <w:t>wire:click</w:t>
       </w:r>
+      <w:proofErr w:type="gramEnd"/>
       <w:r>
         <w:rPr>
           <w:lang w:val="en-US"/>
         </w:rPr>
         <w:t xml:space="preserve"> sebagai listener yang untuk buat realtime ni… dan panggil function mana yang ada dalam posts.php tadi</w:t>
+      </w:r>
+    </w:p>
+    <w:p>
+      <w:pPr>
+        <w:rPr>
+          <w:lang w:val="en-US"/>
+        </w:rPr>
+      </w:pPr>
+    </w:p>
+    <w:p>
+      <w:pPr>
+        <w:rPr>
+          <w:b/>
+          <w:bCs/>
+          <w:u w:val="single"/>
+          <w:lang w:val="en-US"/>
+        </w:rPr>
+      </w:pPr>
+      <w:r>
+        <w:rPr>
+          <w:b/>
+          <w:bCs/>
+          <w:u w:val="single"/>
+          <w:lang w:val="en-US"/>
+        </w:rPr>
+        <w:t xml:space="preserve">Form submit/v-bind tapi dalam </w:t>
+      </w:r>
+      <w:proofErr w:type="gramStart"/>
+      <w:r>
+        <w:rPr>
+          <w:b/>
+          <w:bCs/>
+          <w:u w:val="single"/>
+          <w:lang w:val="en-US"/>
+        </w:rPr>
+        <w:t>livewire</w:t>
+      </w:r>
+      <w:proofErr w:type="gramEnd"/>
+    </w:p>
+    <w:p>
+      <w:pPr>
+        <w:shd w:val="clear" w:color="auto" w:fill="1E1E1E"/>
+        <w:spacing w:after="0" w:line="285" w:lineRule="atLeast"/>
+        <w:rPr>
+          <w:rFonts w:ascii="Consolas" w:eastAsia="Times New Roman" w:hAnsi="Consolas" w:cs="Times New Roman"/>
+          <w:color w:val="D4D4D4"/>
+          <w:kern w:val="0"/>
+          <w:sz w:val="21"/>
+          <w:szCs w:val="21"/>
+          <w:lang w:eastAsia="en-MY"/>
+          <w14:ligatures w14:val="none"/>
+        </w:rPr>
+      </w:pPr>
+      <w:r>
+        <w:rPr>
+          <w:rFonts w:ascii="Consolas" w:eastAsia="Times New Roman" w:hAnsi="Consolas" w:cs="Times New Roman"/>
+          <w:color w:val="808080"/>
+          <w:kern w:val="0"/>
+          <w:sz w:val="21"/>
+          <w:szCs w:val="21"/>
+          <w:lang w:eastAsia="en-MY"/>
+          <w14:ligatures w14:val="none"/>
+        </w:rPr>
+        <w:t>&lt;</w:t>
+      </w:r>
+      <w:r>
+        <w:rPr>
+          <w:rFonts w:ascii="Consolas" w:eastAsia="Times New Roman" w:hAnsi="Consolas" w:cs="Times New Roman"/>
+          <w:color w:val="569CD6"/>
+          <w:kern w:val="0"/>
+          <w:sz w:val="21"/>
+          <w:szCs w:val="21"/>
+          <w:lang w:eastAsia="en-MY"/>
+          <w14:ligatures w14:val="none"/>
+        </w:rPr>
+        <w:t>input</w:t>
+      </w:r>
+      <w:r>
+        <w:rPr>
+          <w:rFonts w:ascii="Consolas" w:eastAsia="Times New Roman" w:hAnsi="Consolas" w:cs="Times New Roman"/>
+          <w:color w:val="D4D4D4"/>
+          <w:kern w:val="0"/>
+          <w:sz w:val="21"/>
+          <w:szCs w:val="21"/>
+          <w:lang w:eastAsia="en-MY"/>
+          <w14:ligatures w14:val="none"/>
+        </w:rPr>
+        <w:t xml:space="preserve"> </w:t>
+      </w:r>
+      <w:r>
+        <w:rPr>
+          <w:rFonts w:ascii="Consolas" w:eastAsia="Times New Roman" w:hAnsi="Consolas" w:cs="Times New Roman"/>
+          <w:color w:val="9CDCFE"/>
+          <w:kern w:val="0"/>
+          <w:sz w:val="21"/>
+          <w:szCs w:val="21"/>
+          <w:lang w:eastAsia="en-MY"/>
+          <w14:ligatures w14:val="none"/>
+        </w:rPr>
+        <w:t>type</w:t>
+      </w:r>
+      <w:r>
+        <w:rPr>
+          <w:rFonts w:ascii="Consolas" w:eastAsia="Times New Roman" w:hAnsi="Consolas" w:cs="Times New Roman"/>
+          <w:color w:val="D4D4D4"/>
+          <w:kern w:val="0"/>
+          <w:sz w:val="21"/>
+          <w:szCs w:val="21"/>
+          <w:lang w:eastAsia="en-MY"/>
+          <w14:ligatures w14:val="none"/>
+        </w:rPr>
+        <w:t>=</w:t>
+      </w:r>
+      <w:r>
+        <w:rPr>
+          <w:rFonts w:ascii="Consolas" w:eastAsia="Times New Roman" w:hAnsi="Consolas" w:cs="Times New Roman"/>
+          <w:color w:val="CE9178"/>
+          <w:kern w:val="0"/>
+          <w:sz w:val="21"/>
+          <w:szCs w:val="21"/>
+          <w:lang w:eastAsia="en-MY"/>
+          <w14:ligatures w14:val="none"/>
+        </w:rPr>
+        <w:t>"text"</w:t>
+      </w:r>
+      <w:r>
+        <w:rPr>
+          <w:rFonts w:ascii="Consolas" w:eastAsia="Times New Roman" w:hAnsi="Consolas" w:cs="Times New Roman"/>
+          <w:color w:val="D4D4D4"/>
+          <w:kern w:val="0"/>
+          <w:sz w:val="21"/>
+          <w:szCs w:val="21"/>
+          <w:lang w:eastAsia="en-MY"/>
+          <w14:ligatures w14:val="none"/>
+        </w:rPr>
+        <w:t xml:space="preserve"> </w:t>
+      </w:r>
+      <w:r>
+        <w:rPr>
+          <w:rFonts w:ascii="Consolas" w:eastAsia="Times New Roman" w:hAnsi="Consolas" w:cs="Times New Roman"/>
+          <w:color w:val="9CDCFE"/>
+          <w:kern w:val="0"/>
+          <w:sz w:val="21"/>
+          <w:szCs w:val="21"/>
+          <w:lang w:eastAsia="en-MY"/>
+          <w14:ligatures w14:val="none"/>
+        </w:rPr>
+        <w:t>class</w:t>
+      </w:r>
+      <w:r>
+        <w:rPr>
+          <w:rFonts w:ascii="Consolas" w:eastAsia="Times New Roman" w:hAnsi="Consolas" w:cs="Times New Roman"/>
+          <w:color w:val="D4D4D4"/>
+          <w:kern w:val="0"/>
+          <w:sz w:val="21"/>
+          <w:szCs w:val="21"/>
+          <w:lang w:eastAsia="en-MY"/>
+          <w14:ligatures w14:val="none"/>
+        </w:rPr>
+        <w:t>=</w:t>
+      </w:r>
+      <w:r>
+        <w:rPr>
+          <w:rFonts w:ascii="Consolas" w:eastAsia="Times New Roman" w:hAnsi="Consolas" w:cs="Times New Roman"/>
+          <w:color w:val="CE9178"/>
+          <w:kern w:val="0"/>
+          <w:sz w:val="21"/>
+          <w:szCs w:val="21"/>
+          <w:lang w:eastAsia="en-MY"/>
+          <w14:ligatures w14:val="none"/>
+        </w:rPr>
+        <w:t>"form-control"</w:t>
+      </w:r>
+      <w:r>
+        <w:rPr>
+          <w:rFonts w:ascii="Consolas" w:eastAsia="Times New Roman" w:hAnsi="Consolas" w:cs="Times New Roman"/>
+          <w:color w:val="D4D4D4"/>
+          <w:kern w:val="0"/>
+          <w:sz w:val="21"/>
+          <w:szCs w:val="21"/>
+          <w:lang w:eastAsia="en-MY"/>
+          <w14:ligatures w14:val="none"/>
+        </w:rPr>
+        <w:t xml:space="preserve"> </w:t>
+      </w:r>
+      <w:proofErr w:type="gramStart"/>
+      <w:r>
+        <w:rPr>
+          <w:rFonts w:ascii="Consolas" w:eastAsia="Times New Roman" w:hAnsi="Consolas" w:cs="Times New Roman"/>
+          <w:color w:val="9CDCFE"/>
+          <w:kern w:val="0"/>
+          <w:sz w:val="21"/>
+          <w:szCs w:val="21"/>
+          <w:lang w:eastAsia="en-MY"/>
+          <w14:ligatures w14:val="none"/>
+        </w:rPr>
+        <w:t>wire:model</w:t>
+      </w:r>
+      <w:proofErr w:type="gramEnd"/>
+      <w:r>
+        <w:rPr>
+          <w:rFonts w:ascii="Consolas" w:eastAsia="Times New Roman" w:hAnsi="Consolas" w:cs="Times New Roman"/>
+          <w:color w:val="9CDCFE"/>
+          <w:kern w:val="0"/>
+          <w:sz w:val="21"/>
+          <w:szCs w:val="21"/>
+          <w:lang w:eastAsia="en-MY"/>
+          <w14:ligatures w14:val="none"/>
+        </w:rPr>
+        <w:t>.defer</w:t>
+      </w:r>
+      <w:r>
+        <w:rPr>
+          <w:rFonts w:ascii="Consolas" w:eastAsia="Times New Roman" w:hAnsi="Consolas" w:cs="Times New Roman"/>
+          <w:color w:val="D4D4D4"/>
+          <w:kern w:val="0"/>
+          <w:sz w:val="21"/>
+          <w:szCs w:val="21"/>
+          <w:lang w:eastAsia="en-MY"/>
+          <w14:ligatures w14:val="none"/>
+        </w:rPr>
+        <w:t>=</w:t>
+      </w:r>
+      <w:r>
+        <w:rPr>
+          <w:rFonts w:ascii="Consolas" w:eastAsia="Times New Roman" w:hAnsi="Consolas" w:cs="Times New Roman"/>
+          <w:color w:val="CE9178"/>
+          <w:kern w:val="0"/>
+          <w:sz w:val="21"/>
+          <w:szCs w:val="21"/>
+          <w:lang w:eastAsia="en-MY"/>
+          <w14:ligatures w14:val="none"/>
+        </w:rPr>
+        <w:t>"limit"</w:t>
+      </w:r>
+      <w:r>
+        <w:rPr>
+          <w:rFonts w:ascii="Consolas" w:eastAsia="Times New Roman" w:hAnsi="Consolas" w:cs="Times New Roman"/>
+          <w:color w:val="D4D4D4"/>
+          <w:kern w:val="0"/>
+          <w:sz w:val="21"/>
+          <w:szCs w:val="21"/>
+          <w:lang w:eastAsia="en-MY"/>
+          <w14:ligatures w14:val="none"/>
+        </w:rPr>
+        <w:t xml:space="preserve"> </w:t>
+      </w:r>
+      <w:r>
+        <w:rPr>
+          <w:rFonts w:ascii="Consolas" w:eastAsia="Times New Roman" w:hAnsi="Consolas" w:cs="Times New Roman"/>
+          <w:color w:val="9CDCFE"/>
+          <w:kern w:val="0"/>
+          <w:sz w:val="21"/>
+          <w:szCs w:val="21"/>
+          <w:lang w:eastAsia="en-MY"/>
+          <w14:ligatures w14:val="none"/>
+        </w:rPr>
+        <w:t>aria-describedby</w:t>
+      </w:r>
+      <w:r>
+        <w:rPr>
+          <w:rFonts w:ascii="Consolas" w:eastAsia="Times New Roman" w:hAnsi="Consolas" w:cs="Times New Roman"/>
+          <w:color w:val="D4D4D4"/>
+          <w:kern w:val="0"/>
+          <w:sz w:val="21"/>
+          <w:szCs w:val="21"/>
+          <w:lang w:eastAsia="en-MY"/>
+          <w14:ligatures w14:val="none"/>
+        </w:rPr>
+        <w:t>=</w:t>
+      </w:r>
+      <w:r>
+        <w:rPr>
+          <w:rFonts w:ascii="Consolas" w:eastAsia="Times New Roman" w:hAnsi="Consolas" w:cs="Times New Roman"/>
+          <w:color w:val="CE9178"/>
+          <w:kern w:val="0"/>
+          <w:sz w:val="21"/>
+          <w:szCs w:val="21"/>
+          <w:lang w:eastAsia="en-MY"/>
+          <w14:ligatures w14:val="none"/>
+        </w:rPr>
+        <w:t>"LimitHelp"</w:t>
+      </w:r>
+      <w:r>
+        <w:rPr>
+          <w:rFonts w:ascii="Consolas" w:eastAsia="Times New Roman" w:hAnsi="Consolas" w:cs="Times New Roman"/>
+          <w:color w:val="D4D4D4"/>
+          <w:kern w:val="0"/>
+          <w:sz w:val="21"/>
+          <w:szCs w:val="21"/>
+          <w:lang w:eastAsia="en-MY"/>
+          <w14:ligatures w14:val="none"/>
+        </w:rPr>
+        <w:t xml:space="preserve"> </w:t>
+      </w:r>
+      <w:r>
+        <w:rPr>
+          <w:rFonts w:ascii="Consolas" w:eastAsia="Times New Roman" w:hAnsi="Consolas" w:cs="Times New Roman"/>
+          <w:color w:val="9CDCFE"/>
+          <w:kern w:val="0"/>
+          <w:sz w:val="21"/>
+          <w:szCs w:val="21"/>
+          <w:lang w:eastAsia="en-MY"/>
+          <w14:ligatures w14:val="none"/>
+        </w:rPr>
+        <w:t>placeholder</w:t>
+      </w:r>
+      <w:r>
+        <w:rPr>
+          <w:rFonts w:ascii="Consolas" w:eastAsia="Times New Roman" w:hAnsi="Consolas" w:cs="Times New Roman"/>
+          <w:color w:val="D4D4D4"/>
+          <w:kern w:val="0"/>
+          <w:sz w:val="21"/>
+          <w:szCs w:val="21"/>
+          <w:lang w:eastAsia="en-MY"/>
+          <w14:ligatures w14:val="none"/>
+        </w:rPr>
+        <w:t>=</w:t>
+      </w:r>
+      <w:r>
+        <w:rPr>
+          <w:rFonts w:ascii="Consolas" w:eastAsia="Times New Roman" w:hAnsi="Consolas" w:cs="Times New Roman"/>
+          <w:color w:val="CE9178"/>
+          <w:kern w:val="0"/>
+          <w:sz w:val="21"/>
+          <w:szCs w:val="21"/>
+          <w:lang w:eastAsia="en-MY"/>
+          <w14:ligatures w14:val="none"/>
+        </w:rPr>
+        <w:t>"Enter Limit"</w:t>
+      </w:r>
+      <w:r>
+        <w:rPr>
+          <w:rFonts w:ascii="Consolas" w:eastAsia="Times New Roman" w:hAnsi="Consolas" w:cs="Times New Roman"/>
+          <w:color w:val="808080"/>
+          <w:kern w:val="0"/>
+          <w:sz w:val="21"/>
+          <w:szCs w:val="21"/>
+          <w:lang w:eastAsia="en-MY"/>
+          <w14:ligatures w14:val="none"/>
+        </w:rPr>
+        <w:t>&gt;</w:t>
+      </w:r>
+    </w:p>
+    <w:p>
+      <w:pPr>
+        <w:rPr>
+          <w:lang w:val="en-US"/>
+        </w:rPr>
+      </w:pPr>
+      <w:proofErr w:type="gramStart"/>
+      <w:r>
+        <w:rPr>
+          <w:highlight w:val="yellow"/>
+          <w:lang w:val="en-US"/>
+        </w:rPr>
+        <w:t>wire:model</w:t>
+      </w:r>
+      <w:proofErr w:type="gramEnd"/>
+      <w:r>
+        <w:rPr>
+          <w:highlight w:val="yellow"/>
+          <w:lang w:val="en-US"/>
+        </w:rPr>
+        <w:t>=’namafunction’</w:t>
+      </w:r>
+      <w:r>
+        <w:rPr>
+          <w:lang w:val="en-US"/>
+        </w:rPr>
+        <w:t xml:space="preserve"> //ni nama function dalam livewire punya controller.</w:t>
+      </w:r>
+    </w:p>
+    <w:p>
+      <w:pPr>
+        <w:rPr>
+          <w:lang w:val="en-US"/>
+        </w:rPr>
+      </w:pPr>
+      <w:r>
+        <w:rPr>
+          <w:lang w:val="en-US"/>
+        </w:rPr>
+        <w:t xml:space="preserve">*untuk setiap perubahan dekat input, dia akan update terus dekat livewire controller punya global </w:t>
+      </w:r>
+      <w:proofErr w:type="gramStart"/>
+      <w:r>
+        <w:rPr>
+          <w:lang w:val="en-US"/>
+        </w:rPr>
+        <w:t>variable..</w:t>
+      </w:r>
+      <w:proofErr w:type="gramEnd"/>
+      <w:r>
+        <w:rPr>
+          <w:lang w:val="en-US"/>
+        </w:rPr>
+        <w:t xml:space="preserve"> ibarat onChange</w:t>
+      </w:r>
+      <w:proofErr w:type="gramStart"/>
+      <w:r>
+        <w:rPr>
+          <w:lang w:val="en-US"/>
+        </w:rPr>
+        <w:t>=”ubah</w:t>
+      </w:r>
+      <w:proofErr w:type="gramEnd"/>
+      <w:r>
+        <w:rPr>
+          <w:lang w:val="en-US"/>
+        </w:rPr>
+        <w:t xml:space="preserve"> variable” //tapi ubah variable to dekat server side..</w:t>
+      </w:r>
+    </w:p>
+    <w:p>
+      <w:pPr>
+        <w:rPr>
+          <w:lang w:val="en-US"/>
+        </w:rPr>
+      </w:pPr>
+    </w:p>
+    <w:p>
+      <w:pPr>
+        <w:rPr>
+          <w:lang w:val="en-US"/>
+        </w:rPr>
+      </w:pPr>
+      <w:proofErr w:type="gramStart"/>
+      <w:r>
+        <w:rPr>
+          <w:highlight w:val="yellow"/>
+          <w:lang w:val="en-US"/>
+        </w:rPr>
+        <w:t>wire:model</w:t>
+      </w:r>
+      <w:proofErr w:type="gramEnd"/>
+      <w:r>
+        <w:rPr>
+          <w:highlight w:val="yellow"/>
+          <w:lang w:val="en-US"/>
+        </w:rPr>
+        <w:t>.defer=’namafunction’</w:t>
+      </w:r>
+      <w:r>
+        <w:rPr>
+          <w:lang w:val="en-US"/>
+        </w:rPr>
+        <w:t xml:space="preserve"> //ni pulak adalah untuk, tak sentiasa update.. just update global variable kat controller tu, once </w:t>
+      </w:r>
+      <w:proofErr w:type="gramStart"/>
+      <w:r>
+        <w:rPr>
+          <w:lang w:val="en-US"/>
+        </w:rPr>
+        <w:t>disubmit..</w:t>
+      </w:r>
+      <w:proofErr w:type="gramEnd"/>
+    </w:p>
+    <w:p>
+      <w:pPr>
+        <w:rPr>
+          <w:lang w:val="en-US"/>
+        </w:rPr>
+      </w:pPr>
+    </w:p>
+    <w:p>
+      <w:pPr>
+        <w:rPr>
+          <w:b/>
+          <w:bCs/>
+          <w:u w:val="single"/>
+          <w:lang w:val="en-US"/>
+        </w:rPr>
+      </w:pPr>
+      <w:r>
+        <w:rPr>
+          <w:b/>
+          <w:bCs/>
+          <w:u w:val="single"/>
+          <w:lang w:val="en-US"/>
+        </w:rPr>
+        <w:t xml:space="preserve">Once dah declare variable dekat livewire controller </w:t>
+      </w:r>
+      <w:proofErr w:type="gramStart"/>
+      <w:r>
+        <w:rPr>
+          <w:b/>
+          <w:bCs/>
+          <w:u w:val="single"/>
+          <w:lang w:val="en-US"/>
+        </w:rPr>
+        <w:t>tu..</w:t>
+      </w:r>
+      <w:proofErr w:type="gramEnd"/>
+      <w:r>
+        <w:rPr>
+          <w:b/>
+          <w:bCs/>
+          <w:u w:val="single"/>
+          <w:lang w:val="en-US"/>
+        </w:rPr>
+        <w:t xml:space="preserve"> as GLOBAL</w:t>
+      </w:r>
+    </w:p>
+    <w:p>
+      <w:pPr>
+        <w:rPr>
+          <w:lang w:val="en-US"/>
+        </w:rPr>
+      </w:pPr>
+      <w:r>
+        <w:rPr>
+          <w:lang w:val="en-US"/>
+        </w:rPr>
+        <w:t xml:space="preserve">*kita tak yah passing dah dekat view /livewire </w:t>
+      </w:r>
+      <w:proofErr w:type="gramStart"/>
+      <w:r>
+        <w:rPr>
+          <w:lang w:val="en-US"/>
+        </w:rPr>
+        <w:t>component..</w:t>
+      </w:r>
+      <w:proofErr w:type="gramEnd"/>
+      <w:r>
+        <w:rPr>
+          <w:lang w:val="en-US"/>
+        </w:rPr>
+        <w:t xml:space="preserve"> boleh terus access </w:t>
+      </w:r>
+      <w:proofErr w:type="gramStart"/>
+      <w:r>
+        <w:rPr>
+          <w:lang w:val="en-US"/>
+        </w:rPr>
+        <w:t>je..</w:t>
+      </w:r>
+      <w:proofErr w:type="gramEnd"/>
+    </w:p>
+    <w:p>
+      <w:pPr>
+        <w:shd w:val="clear" w:color="auto" w:fill="1E1E1E"/>
+        <w:spacing w:after="0" w:line="285" w:lineRule="atLeast"/>
+        <w:rPr>
+          <w:rFonts w:ascii="Consolas" w:eastAsia="Times New Roman" w:hAnsi="Consolas" w:cs="Times New Roman"/>
+          <w:color w:val="D4D4D4"/>
+          <w:kern w:val="0"/>
+          <w:sz w:val="21"/>
+          <w:szCs w:val="21"/>
+          <w:lang w:eastAsia="en-MY"/>
+          <w14:ligatures w14:val="none"/>
+        </w:rPr>
+      </w:pPr>
+      <w:r>
+        <w:rPr>
+          <w:rFonts w:ascii="Consolas" w:eastAsia="Times New Roman" w:hAnsi="Consolas" w:cs="Times New Roman"/>
+          <w:color w:val="569CD6"/>
+          <w:kern w:val="0"/>
+          <w:sz w:val="21"/>
+          <w:szCs w:val="21"/>
+          <w:lang w:eastAsia="en-MY"/>
+          <w14:ligatures w14:val="none"/>
+        </w:rPr>
+        <w:t>@</w:t>
+      </w:r>
+      <w:proofErr w:type="gramStart"/>
+      <w:r>
+        <w:rPr>
+          <w:rFonts w:ascii="Consolas" w:eastAsia="Times New Roman" w:hAnsi="Consolas" w:cs="Times New Roman"/>
+          <w:color w:val="569CD6"/>
+          <w:kern w:val="0"/>
+          <w:sz w:val="21"/>
+          <w:szCs w:val="21"/>
+          <w:lang w:eastAsia="en-MY"/>
+          <w14:ligatures w14:val="none"/>
+        </w:rPr>
+        <w:t>foreach</w:t>
+      </w:r>
+      <w:r>
+        <w:rPr>
+          <w:rFonts w:ascii="Consolas" w:eastAsia="Times New Roman" w:hAnsi="Consolas" w:cs="Times New Roman"/>
+          <w:color w:val="D4D4D4"/>
+          <w:kern w:val="0"/>
+          <w:sz w:val="21"/>
+          <w:szCs w:val="21"/>
+          <w:lang w:eastAsia="en-MY"/>
+          <w14:ligatures w14:val="none"/>
+        </w:rPr>
+        <w:t>(</w:t>
+      </w:r>
+      <w:proofErr w:type="gramEnd"/>
+      <w:r>
+        <w:rPr>
+          <w:rFonts w:ascii="Consolas" w:eastAsia="Times New Roman" w:hAnsi="Consolas" w:cs="Times New Roman"/>
+          <w:color w:val="9CDCFE"/>
+          <w:kern w:val="0"/>
+          <w:sz w:val="21"/>
+          <w:szCs w:val="21"/>
+          <w:lang w:eastAsia="en-MY"/>
+          <w14:ligatures w14:val="none"/>
+        </w:rPr>
+        <w:t>$history</w:t>
+      </w:r>
+      <w:r>
+        <w:rPr>
+          <w:rFonts w:ascii="Consolas" w:eastAsia="Times New Roman" w:hAnsi="Consolas" w:cs="Times New Roman"/>
+          <w:color w:val="D4D4D4"/>
+          <w:kern w:val="0"/>
+          <w:sz w:val="21"/>
+          <w:szCs w:val="21"/>
+          <w:lang w:eastAsia="en-MY"/>
+          <w14:ligatures w14:val="none"/>
+        </w:rPr>
+        <w:t xml:space="preserve"> as </w:t>
+      </w:r>
+      <w:r>
+        <w:rPr>
+          <w:rFonts w:ascii="Consolas" w:eastAsia="Times New Roman" w:hAnsi="Consolas" w:cs="Times New Roman"/>
+          <w:color w:val="9CDCFE"/>
+          <w:kern w:val="0"/>
+          <w:sz w:val="21"/>
+          <w:szCs w:val="21"/>
+          <w:lang w:eastAsia="en-MY"/>
+          <w14:ligatures w14:val="none"/>
+        </w:rPr>
+        <w:t>$hist</w:t>
+      </w:r>
+      <w:r>
+        <w:rPr>
+          <w:rFonts w:ascii="Consolas" w:eastAsia="Times New Roman" w:hAnsi="Consolas" w:cs="Times New Roman"/>
+          <w:color w:val="D4D4D4"/>
+          <w:kern w:val="0"/>
+          <w:sz w:val="21"/>
+          <w:szCs w:val="21"/>
+          <w:lang w:eastAsia="en-MY"/>
+          <w14:ligatures w14:val="none"/>
+        </w:rPr>
+        <w:t>)</w:t>
+      </w:r>
+    </w:p>
+    <w:p>
+      <w:pPr>
+        <w:shd w:val="clear" w:color="auto" w:fill="1E1E1E"/>
+        <w:spacing w:after="0" w:line="285" w:lineRule="atLeast"/>
+        <w:rPr>
+          <w:rFonts w:ascii="Consolas" w:eastAsia="Times New Roman" w:hAnsi="Consolas" w:cs="Times New Roman"/>
+          <w:color w:val="D4D4D4"/>
+          <w:kern w:val="0"/>
+          <w:sz w:val="21"/>
+          <w:szCs w:val="21"/>
+          <w:lang w:eastAsia="en-MY"/>
+          <w14:ligatures w14:val="none"/>
+        </w:rPr>
+      </w:pPr>
+      <w:r>
+        <w:rPr>
+          <w:rFonts w:ascii="Consolas" w:eastAsia="Times New Roman" w:hAnsi="Consolas" w:cs="Times New Roman"/>
+          <w:color w:val="D4D4D4"/>
+          <w:kern w:val="0"/>
+          <w:sz w:val="21"/>
+          <w:szCs w:val="21"/>
+          <w:lang w:eastAsia="en-MY"/>
+          <w14:ligatures w14:val="none"/>
+        </w:rPr>
+        <w:lastRenderedPageBreak/>
+        <w:t>                (</w:t>
+      </w:r>
+      <w:proofErr w:type="gramStart"/>
+      <w:r>
+        <w:rPr>
+          <w:rFonts w:ascii="Consolas" w:eastAsia="Times New Roman" w:hAnsi="Consolas" w:cs="Times New Roman"/>
+          <w:color w:val="DCDCAA"/>
+          <w:kern w:val="0"/>
+          <w:sz w:val="21"/>
+          <w:szCs w:val="21"/>
+          <w:lang w:eastAsia="en-MY"/>
+          <w14:ligatures w14:val="none"/>
+        </w:rPr>
+        <w:t>{{</w:t>
+      </w:r>
+      <w:r>
+        <w:rPr>
+          <w:rFonts w:ascii="Consolas" w:eastAsia="Times New Roman" w:hAnsi="Consolas" w:cs="Times New Roman"/>
+          <w:color w:val="D4D4D4"/>
+          <w:kern w:val="0"/>
+          <w:sz w:val="21"/>
+          <w:szCs w:val="21"/>
+          <w:lang w:eastAsia="en-MY"/>
+          <w14:ligatures w14:val="none"/>
+        </w:rPr>
+        <w:t xml:space="preserve"> </w:t>
+      </w:r>
+      <w:r>
+        <w:rPr>
+          <w:rFonts w:ascii="Consolas" w:eastAsia="Times New Roman" w:hAnsi="Consolas" w:cs="Times New Roman"/>
+          <w:color w:val="9CDCFE"/>
+          <w:kern w:val="0"/>
+          <w:sz w:val="21"/>
+          <w:szCs w:val="21"/>
+          <w:lang w:eastAsia="en-MY"/>
+          <w14:ligatures w14:val="none"/>
+        </w:rPr>
+        <w:t>$</w:t>
+      </w:r>
+      <w:proofErr w:type="gramEnd"/>
+      <w:r>
+        <w:rPr>
+          <w:rFonts w:ascii="Consolas" w:eastAsia="Times New Roman" w:hAnsi="Consolas" w:cs="Times New Roman"/>
+          <w:color w:val="9CDCFE"/>
+          <w:kern w:val="0"/>
+          <w:sz w:val="21"/>
+          <w:szCs w:val="21"/>
+          <w:lang w:eastAsia="en-MY"/>
+          <w14:ligatures w14:val="none"/>
+        </w:rPr>
+        <w:t>hist</w:t>
+      </w:r>
+      <w:r>
+        <w:rPr>
+          <w:rFonts w:ascii="Consolas" w:eastAsia="Times New Roman" w:hAnsi="Consolas" w:cs="Times New Roman"/>
+          <w:color w:val="D4D4D4"/>
+          <w:kern w:val="0"/>
+          <w:sz w:val="21"/>
+          <w:szCs w:val="21"/>
+          <w:lang w:eastAsia="en-MY"/>
+          <w14:ligatures w14:val="none"/>
+        </w:rPr>
+        <w:t>-&gt;</w:t>
+      </w:r>
+      <w:r>
+        <w:rPr>
+          <w:rFonts w:ascii="Consolas" w:eastAsia="Times New Roman" w:hAnsi="Consolas" w:cs="Times New Roman"/>
+          <w:color w:val="9CDCFE"/>
+          <w:kern w:val="0"/>
+          <w:sz w:val="21"/>
+          <w:szCs w:val="21"/>
+          <w:lang w:eastAsia="en-MY"/>
+          <w14:ligatures w14:val="none"/>
+        </w:rPr>
+        <w:t>bil</w:t>
+      </w:r>
+      <w:r>
+        <w:rPr>
+          <w:rFonts w:ascii="Consolas" w:eastAsia="Times New Roman" w:hAnsi="Consolas" w:cs="Times New Roman"/>
+          <w:color w:val="D4D4D4"/>
+          <w:kern w:val="0"/>
+          <w:sz w:val="21"/>
+          <w:szCs w:val="21"/>
+          <w:lang w:eastAsia="en-MY"/>
+          <w14:ligatures w14:val="none"/>
+        </w:rPr>
+        <w:t xml:space="preserve"> </w:t>
+      </w:r>
+      <w:r>
+        <w:rPr>
+          <w:rFonts w:ascii="Consolas" w:eastAsia="Times New Roman" w:hAnsi="Consolas" w:cs="Times New Roman"/>
+          <w:color w:val="DCDCAA"/>
+          <w:kern w:val="0"/>
+          <w:sz w:val="21"/>
+          <w:szCs w:val="21"/>
+          <w:lang w:eastAsia="en-MY"/>
+          <w14:ligatures w14:val="none"/>
+        </w:rPr>
+        <w:t>}}</w:t>
+      </w:r>
+      <w:r>
+        <w:rPr>
+          <w:rFonts w:ascii="Consolas" w:eastAsia="Times New Roman" w:hAnsi="Consolas" w:cs="Times New Roman"/>
+          <w:color w:val="D4D4D4"/>
+          <w:kern w:val="0"/>
+          <w:sz w:val="21"/>
+          <w:szCs w:val="21"/>
+          <w:lang w:eastAsia="en-MY"/>
+          <w14:ligatures w14:val="none"/>
+        </w:rPr>
+        <w:t>) images ha</w:t>
+      </w:r>
+      <w:r>
+        <w:rPr>
+          <w:rFonts w:ascii="Consolas" w:eastAsia="Times New Roman" w:hAnsi="Consolas" w:cs="Times New Roman"/>
+          <w:color w:val="D4D4D4"/>
+          <w:kern w:val="0"/>
+          <w:sz w:val="21"/>
+          <w:szCs w:val="21"/>
+          <w:lang w:eastAsia="en-MY"/>
+          <w14:ligatures w14:val="none"/>
+        </w:rPr>
+        <w:t>s</w:t>
+      </w:r>
+      <w:r>
+        <w:rPr>
+          <w:rFonts w:ascii="Consolas" w:eastAsia="Times New Roman" w:hAnsi="Consolas" w:cs="Times New Roman"/>
+          <w:color w:val="D4D4D4"/>
+          <w:kern w:val="0"/>
+          <w:sz w:val="21"/>
+          <w:szCs w:val="21"/>
+          <w:lang w:eastAsia="en-MY"/>
+          <w14:ligatures w14:val="none"/>
+        </w:rPr>
+        <w:t xml:space="preserve"> </w:t>
+      </w:r>
+      <w:r>
+        <w:rPr>
+          <w:rFonts w:ascii="Consolas" w:eastAsia="Times New Roman" w:hAnsi="Consolas" w:cs="Times New Roman"/>
+          <w:color w:val="DCDCAA"/>
+          <w:kern w:val="0"/>
+          <w:sz w:val="21"/>
+          <w:szCs w:val="21"/>
+          <w:lang w:eastAsia="en-MY"/>
+          <w14:ligatures w14:val="none"/>
+        </w:rPr>
+        <w:t>{{</w:t>
+      </w:r>
+      <w:r>
+        <w:rPr>
+          <w:rFonts w:ascii="Consolas" w:eastAsia="Times New Roman" w:hAnsi="Consolas" w:cs="Times New Roman"/>
+          <w:color w:val="D4D4D4"/>
+          <w:kern w:val="0"/>
+          <w:sz w:val="21"/>
+          <w:szCs w:val="21"/>
+          <w:lang w:eastAsia="en-MY"/>
+          <w14:ligatures w14:val="none"/>
+        </w:rPr>
+        <w:t xml:space="preserve"> </w:t>
+      </w:r>
+      <w:r>
+        <w:rPr>
+          <w:rFonts w:ascii="Consolas" w:eastAsia="Times New Roman" w:hAnsi="Consolas" w:cs="Times New Roman"/>
+          <w:color w:val="9CDCFE"/>
+          <w:kern w:val="0"/>
+          <w:sz w:val="21"/>
+          <w:szCs w:val="21"/>
+          <w:lang w:eastAsia="en-MY"/>
+          <w14:ligatures w14:val="none"/>
+        </w:rPr>
+        <w:t>$hist</w:t>
+      </w:r>
+      <w:r>
+        <w:rPr>
+          <w:rFonts w:ascii="Consolas" w:eastAsia="Times New Roman" w:hAnsi="Consolas" w:cs="Times New Roman"/>
+          <w:color w:val="D4D4D4"/>
+          <w:kern w:val="0"/>
+          <w:sz w:val="21"/>
+          <w:szCs w:val="21"/>
+          <w:lang w:eastAsia="en-MY"/>
+          <w14:ligatures w14:val="none"/>
+        </w:rPr>
+        <w:t>-&gt;</w:t>
+      </w:r>
+      <w:r>
+        <w:rPr>
+          <w:rFonts w:ascii="Consolas" w:eastAsia="Times New Roman" w:hAnsi="Consolas" w:cs="Times New Roman"/>
+          <w:color w:val="9CDCFE"/>
+          <w:kern w:val="0"/>
+          <w:sz w:val="21"/>
+          <w:szCs w:val="21"/>
+          <w:lang w:eastAsia="en-MY"/>
+          <w14:ligatures w14:val="none"/>
+        </w:rPr>
+        <w:t>semasa</w:t>
+      </w:r>
+      <w:r>
+        <w:rPr>
+          <w:rFonts w:ascii="Consolas" w:eastAsia="Times New Roman" w:hAnsi="Consolas" w:cs="Times New Roman"/>
+          <w:color w:val="D4D4D4"/>
+          <w:kern w:val="0"/>
+          <w:sz w:val="21"/>
+          <w:szCs w:val="21"/>
+          <w:lang w:eastAsia="en-MY"/>
+          <w14:ligatures w14:val="none"/>
+        </w:rPr>
+        <w:t xml:space="preserve"> </w:t>
+      </w:r>
+      <w:r>
+        <w:rPr>
+          <w:rFonts w:ascii="Consolas" w:eastAsia="Times New Roman" w:hAnsi="Consolas" w:cs="Times New Roman"/>
+          <w:color w:val="DCDCAA"/>
+          <w:kern w:val="0"/>
+          <w:sz w:val="21"/>
+          <w:szCs w:val="21"/>
+          <w:lang w:eastAsia="en-MY"/>
+          <w14:ligatures w14:val="none"/>
+        </w:rPr>
+        <w:t>}}</w:t>
+      </w:r>
+    </w:p>
+    <w:p>
+      <w:pPr>
+        <w:shd w:val="clear" w:color="auto" w:fill="1E1E1E"/>
+        <w:spacing w:after="0" w:line="285" w:lineRule="atLeast"/>
+        <w:rPr>
+          <w:rFonts w:ascii="Consolas" w:eastAsia="Times New Roman" w:hAnsi="Consolas" w:cs="Times New Roman"/>
+          <w:color w:val="D4D4D4"/>
+          <w:kern w:val="0"/>
+          <w:sz w:val="21"/>
+          <w:szCs w:val="21"/>
+          <w:lang w:eastAsia="en-MY"/>
+          <w14:ligatures w14:val="none"/>
+        </w:rPr>
+      </w:pPr>
+      <w:r>
+        <w:rPr>
+          <w:rFonts w:ascii="Consolas" w:eastAsia="Times New Roman" w:hAnsi="Consolas" w:cs="Times New Roman"/>
+          <w:color w:val="D4D4D4"/>
+          <w:kern w:val="0"/>
+          <w:sz w:val="21"/>
+          <w:szCs w:val="21"/>
+          <w:lang w:eastAsia="en-MY"/>
+          <w14:ligatures w14:val="none"/>
+        </w:rPr>
+        <w:t xml:space="preserve">        </w:t>
+      </w:r>
+      <w:r>
+        <w:rPr>
+          <w:rFonts w:ascii="Consolas" w:eastAsia="Times New Roman" w:hAnsi="Consolas" w:cs="Times New Roman"/>
+          <w:color w:val="569CD6"/>
+          <w:kern w:val="0"/>
+          <w:sz w:val="21"/>
+          <w:szCs w:val="21"/>
+          <w:lang w:eastAsia="en-MY"/>
+          <w14:ligatures w14:val="none"/>
+        </w:rPr>
+        <w:t>@endforeach</w:t>
+      </w:r>
+    </w:p>
+    <w:p>
+      <w:pPr>
+        <w:rPr>
+          <w:lang w:val="en-US"/>
+        </w:rPr>
+      </w:pPr>
+      <w:r>
+        <w:rPr>
+          <w:lang w:val="en-US"/>
+        </w:rPr>
+        <w:t>*</w:t>
+      </w:r>
+      <w:proofErr w:type="gramStart"/>
+      <w:r>
+        <w:rPr>
+          <w:lang w:val="en-US"/>
+        </w:rPr>
+        <w:t>terus</w:t>
+      </w:r>
+      <w:proofErr w:type="gramEnd"/>
+      <w:r>
+        <w:rPr>
+          <w:lang w:val="en-US"/>
+        </w:rPr>
+        <w:t xml:space="preserve"> mcm biasa – mcm kt </w:t>
+      </w:r>
+      <w:r>
+        <w:rPr>
+          <w:lang w:val="en-US"/>
+        </w:rPr>
+        <w:t>laravel</w:t>
+      </w:r>
+      <w:r>
+        <w:rPr>
+          <w:lang w:val="en-US"/>
+        </w:rPr>
+        <w:t xml:space="preserve"> biasa</w:t>
+      </w:r>
+    </w:p>
+    <w:p>
+      <w:pPr>
+        <w:rPr>
+          <w:lang w:val="en-US"/>
+        </w:rPr>
+      </w:pPr>
+    </w:p>
+    <w:p>
+      <w:pPr>
+        <w:rPr>
+          <w:b/>
+          <w:bCs/>
+          <w:u w:val="single"/>
+          <w:lang w:val="en-US"/>
+        </w:rPr>
+      </w:pPr>
+      <w:r>
+        <w:rPr>
+          <w:b/>
+          <w:bCs/>
+          <w:u w:val="single"/>
+          <w:lang w:val="en-US"/>
+        </w:rPr>
+        <w:t>Keep on update/any changes on database update to render (realtime)</w:t>
+      </w:r>
+    </w:p>
+    <w:p>
+      <w:pPr>
+        <w:shd w:val="clear" w:color="auto" w:fill="1E1E1E"/>
+        <w:spacing w:after="0" w:line="285" w:lineRule="atLeast"/>
+        <w:rPr>
+          <w:rFonts w:ascii="Consolas" w:eastAsia="Times New Roman" w:hAnsi="Consolas" w:cs="Times New Roman"/>
+          <w:color w:val="D4D4D4"/>
+          <w:kern w:val="0"/>
+          <w:sz w:val="21"/>
+          <w:szCs w:val="21"/>
+          <w:lang w:eastAsia="en-MY"/>
+          <w14:ligatures w14:val="none"/>
+        </w:rPr>
+      </w:pPr>
+      <w:r>
+        <w:rPr>
+          <w:rFonts w:ascii="Consolas" w:eastAsia="Times New Roman" w:hAnsi="Consolas" w:cs="Times New Roman"/>
+          <w:color w:val="808080"/>
+          <w:kern w:val="0"/>
+          <w:sz w:val="21"/>
+          <w:szCs w:val="21"/>
+          <w:lang w:eastAsia="en-MY"/>
+          <w14:ligatures w14:val="none"/>
+        </w:rPr>
+        <w:t>&lt;</w:t>
+      </w:r>
+      <w:r>
+        <w:rPr>
+          <w:rFonts w:ascii="Consolas" w:eastAsia="Times New Roman" w:hAnsi="Consolas" w:cs="Times New Roman"/>
+          <w:color w:val="569CD6"/>
+          <w:kern w:val="0"/>
+          <w:sz w:val="21"/>
+          <w:szCs w:val="21"/>
+          <w:lang w:eastAsia="en-MY"/>
+          <w14:ligatures w14:val="none"/>
+        </w:rPr>
+        <w:t>h1</w:t>
+      </w:r>
+      <w:r>
+        <w:rPr>
+          <w:rFonts w:ascii="Consolas" w:eastAsia="Times New Roman" w:hAnsi="Consolas" w:cs="Times New Roman"/>
+          <w:color w:val="D4D4D4"/>
+          <w:kern w:val="0"/>
+          <w:sz w:val="21"/>
+          <w:szCs w:val="21"/>
+          <w:lang w:eastAsia="en-MY"/>
+          <w14:ligatures w14:val="none"/>
+        </w:rPr>
+        <w:t xml:space="preserve"> </w:t>
+      </w:r>
+      <w:r>
+        <w:rPr>
+          <w:rFonts w:ascii="Consolas" w:eastAsia="Times New Roman" w:hAnsi="Consolas" w:cs="Times New Roman"/>
+          <w:color w:val="9CDCFE"/>
+          <w:kern w:val="0"/>
+          <w:sz w:val="21"/>
+          <w:szCs w:val="21"/>
+          <w:lang w:eastAsia="en-MY"/>
+          <w14:ligatures w14:val="none"/>
+        </w:rPr>
+        <w:t>style</w:t>
+      </w:r>
+      <w:r>
+        <w:rPr>
+          <w:rFonts w:ascii="Consolas" w:eastAsia="Times New Roman" w:hAnsi="Consolas" w:cs="Times New Roman"/>
+          <w:color w:val="D4D4D4"/>
+          <w:kern w:val="0"/>
+          <w:sz w:val="21"/>
+          <w:szCs w:val="21"/>
+          <w:lang w:eastAsia="en-MY"/>
+          <w14:ligatures w14:val="none"/>
+        </w:rPr>
+        <w:t>=</w:t>
+      </w:r>
+      <w:r>
+        <w:rPr>
+          <w:rFonts w:ascii="Consolas" w:eastAsia="Times New Roman" w:hAnsi="Consolas" w:cs="Times New Roman"/>
+          <w:color w:val="CE9178"/>
+          <w:kern w:val="0"/>
+          <w:sz w:val="21"/>
+          <w:szCs w:val="21"/>
+          <w:lang w:eastAsia="en-MY"/>
+          <w14:ligatures w14:val="none"/>
+        </w:rPr>
+        <w:t>"margin-</w:t>
+      </w:r>
+      <w:proofErr w:type="gramStart"/>
+      <w:r>
+        <w:rPr>
+          <w:rFonts w:ascii="Consolas" w:eastAsia="Times New Roman" w:hAnsi="Consolas" w:cs="Times New Roman"/>
+          <w:color w:val="CE9178"/>
+          <w:kern w:val="0"/>
+          <w:sz w:val="21"/>
+          <w:szCs w:val="21"/>
+          <w:lang w:eastAsia="en-MY"/>
+          <w14:ligatures w14:val="none"/>
+        </w:rPr>
+        <w:t>top :</w:t>
+      </w:r>
+      <w:proofErr w:type="gramEnd"/>
+      <w:r>
+        <w:rPr>
+          <w:rFonts w:ascii="Consolas" w:eastAsia="Times New Roman" w:hAnsi="Consolas" w:cs="Times New Roman"/>
+          <w:color w:val="CE9178"/>
+          <w:kern w:val="0"/>
+          <w:sz w:val="21"/>
+          <w:szCs w:val="21"/>
+          <w:lang w:eastAsia="en-MY"/>
+          <w14:ligatures w14:val="none"/>
+        </w:rPr>
+        <w:t xml:space="preserve"> 150px;"</w:t>
+      </w:r>
+      <w:r>
+        <w:rPr>
+          <w:rFonts w:ascii="Consolas" w:eastAsia="Times New Roman" w:hAnsi="Consolas" w:cs="Times New Roman"/>
+          <w:color w:val="D4D4D4"/>
+          <w:kern w:val="0"/>
+          <w:sz w:val="21"/>
+          <w:szCs w:val="21"/>
+          <w:lang w:eastAsia="en-MY"/>
+          <w14:ligatures w14:val="none"/>
+        </w:rPr>
+        <w:t xml:space="preserve"> </w:t>
+      </w:r>
+      <w:r>
+        <w:rPr>
+          <w:rFonts w:ascii="Consolas" w:eastAsia="Times New Roman" w:hAnsi="Consolas" w:cs="Times New Roman"/>
+          <w:color w:val="9CDCFE"/>
+          <w:kern w:val="0"/>
+          <w:sz w:val="21"/>
+          <w:szCs w:val="21"/>
+          <w:lang w:eastAsia="en-MY"/>
+          <w14:ligatures w14:val="none"/>
+        </w:rPr>
+        <w:t>wire:poll</w:t>
+      </w:r>
+      <w:r>
+        <w:rPr>
+          <w:rFonts w:ascii="Consolas" w:eastAsia="Times New Roman" w:hAnsi="Consolas" w:cs="Times New Roman"/>
+          <w:color w:val="D4D4D4"/>
+          <w:kern w:val="0"/>
+          <w:sz w:val="21"/>
+          <w:szCs w:val="21"/>
+          <w:lang w:eastAsia="en-MY"/>
+          <w14:ligatures w14:val="none"/>
+        </w:rPr>
+        <w:t>=</w:t>
+      </w:r>
+      <w:r>
+        <w:rPr>
+          <w:rFonts w:ascii="Consolas" w:eastAsia="Times New Roman" w:hAnsi="Consolas" w:cs="Times New Roman"/>
+          <w:color w:val="CE9178"/>
+          <w:kern w:val="0"/>
+          <w:sz w:val="21"/>
+          <w:szCs w:val="21"/>
+          <w:lang w:eastAsia="en-MY"/>
+          <w14:ligatures w14:val="none"/>
+        </w:rPr>
+        <w:t>'pollingChanges'</w:t>
+      </w:r>
+      <w:r>
+        <w:rPr>
+          <w:rFonts w:ascii="Consolas" w:eastAsia="Times New Roman" w:hAnsi="Consolas" w:cs="Times New Roman"/>
+          <w:color w:val="808080"/>
+          <w:kern w:val="0"/>
+          <w:sz w:val="21"/>
+          <w:szCs w:val="21"/>
+          <w:lang w:eastAsia="en-MY"/>
+          <w14:ligatures w14:val="none"/>
+        </w:rPr>
+        <w:t>&gt;</w:t>
+      </w:r>
+    </w:p>
+    <w:p>
+      <w:pPr>
+        <w:shd w:val="clear" w:color="auto" w:fill="1E1E1E"/>
+        <w:spacing w:after="0" w:line="285" w:lineRule="atLeast"/>
+        <w:rPr>
+          <w:rFonts w:ascii="Consolas" w:eastAsia="Times New Roman" w:hAnsi="Consolas" w:cs="Times New Roman"/>
+          <w:color w:val="D4D4D4"/>
+          <w:kern w:val="0"/>
+          <w:sz w:val="21"/>
+          <w:szCs w:val="21"/>
+          <w:lang w:eastAsia="en-MY"/>
+          <w14:ligatures w14:val="none"/>
+        </w:rPr>
+      </w:pPr>
+      <w:r>
+        <w:rPr>
+          <w:rFonts w:ascii="Consolas" w:eastAsia="Times New Roman" w:hAnsi="Consolas" w:cs="Times New Roman"/>
+          <w:color w:val="D4D4D4"/>
+          <w:kern w:val="0"/>
+          <w:sz w:val="21"/>
+          <w:szCs w:val="21"/>
+          <w:lang w:eastAsia="en-MY"/>
+          <w14:ligatures w14:val="none"/>
+        </w:rPr>
+        <w:t xml:space="preserve">        </w:t>
+      </w:r>
+      <w:proofErr w:type="gramStart"/>
+      <w:r>
+        <w:rPr>
+          <w:rFonts w:ascii="Consolas" w:eastAsia="Times New Roman" w:hAnsi="Consolas" w:cs="Times New Roman"/>
+          <w:color w:val="DCDCAA"/>
+          <w:kern w:val="0"/>
+          <w:sz w:val="21"/>
+          <w:szCs w:val="21"/>
+          <w:lang w:eastAsia="en-MY"/>
+          <w14:ligatures w14:val="none"/>
+        </w:rPr>
+        <w:t>{{</w:t>
+      </w:r>
+      <w:r>
+        <w:rPr>
+          <w:rFonts w:ascii="Consolas" w:eastAsia="Times New Roman" w:hAnsi="Consolas" w:cs="Times New Roman"/>
+          <w:color w:val="D4D4D4"/>
+          <w:kern w:val="0"/>
+          <w:sz w:val="21"/>
+          <w:szCs w:val="21"/>
+          <w:lang w:eastAsia="en-MY"/>
+          <w14:ligatures w14:val="none"/>
+        </w:rPr>
+        <w:t xml:space="preserve"> </w:t>
+      </w:r>
+      <w:r>
+        <w:rPr>
+          <w:rFonts w:ascii="Consolas" w:eastAsia="Times New Roman" w:hAnsi="Consolas" w:cs="Times New Roman"/>
+          <w:color w:val="9CDCFE"/>
+          <w:kern w:val="0"/>
+          <w:sz w:val="21"/>
+          <w:szCs w:val="21"/>
+          <w:lang w:eastAsia="en-MY"/>
+          <w14:ligatures w14:val="none"/>
+        </w:rPr>
+        <w:t>$</w:t>
+      </w:r>
+      <w:proofErr w:type="gramEnd"/>
+      <w:r>
+        <w:rPr>
+          <w:rFonts w:ascii="Consolas" w:eastAsia="Times New Roman" w:hAnsi="Consolas" w:cs="Times New Roman"/>
+          <w:color w:val="9CDCFE"/>
+          <w:kern w:val="0"/>
+          <w:sz w:val="21"/>
+          <w:szCs w:val="21"/>
+          <w:lang w:eastAsia="en-MY"/>
+          <w14:ligatures w14:val="none"/>
+        </w:rPr>
+        <w:t>counter</w:t>
+      </w:r>
+      <w:r>
+        <w:rPr>
+          <w:rFonts w:ascii="Consolas" w:eastAsia="Times New Roman" w:hAnsi="Consolas" w:cs="Times New Roman"/>
+          <w:color w:val="D4D4D4"/>
+          <w:kern w:val="0"/>
+          <w:sz w:val="21"/>
+          <w:szCs w:val="21"/>
+          <w:lang w:eastAsia="en-MY"/>
+          <w14:ligatures w14:val="none"/>
+        </w:rPr>
+        <w:t xml:space="preserve"> </w:t>
+      </w:r>
+      <w:r>
+        <w:rPr>
+          <w:rFonts w:ascii="Consolas" w:eastAsia="Times New Roman" w:hAnsi="Consolas" w:cs="Times New Roman"/>
+          <w:color w:val="DCDCAA"/>
+          <w:kern w:val="0"/>
+          <w:sz w:val="21"/>
+          <w:szCs w:val="21"/>
+          <w:lang w:eastAsia="en-MY"/>
+          <w14:ligatures w14:val="none"/>
+        </w:rPr>
+        <w:t>}}</w:t>
+      </w:r>
+      <w:r>
+        <w:rPr>
+          <w:rFonts w:ascii="Consolas" w:eastAsia="Times New Roman" w:hAnsi="Consolas" w:cs="Times New Roman"/>
+          <w:color w:val="D4D4D4"/>
+          <w:kern w:val="0"/>
+          <w:sz w:val="21"/>
+          <w:szCs w:val="21"/>
+          <w:lang w:eastAsia="en-MY"/>
+          <w14:ligatures w14:val="none"/>
+        </w:rPr>
+        <w:t xml:space="preserve"> </w:t>
+      </w:r>
+      <w:r>
+        <w:rPr>
+          <w:rFonts w:ascii="Consolas" w:eastAsia="Times New Roman" w:hAnsi="Consolas" w:cs="Times New Roman"/>
+          <w:color w:val="808080"/>
+          <w:kern w:val="0"/>
+          <w:sz w:val="21"/>
+          <w:szCs w:val="21"/>
+          <w:lang w:eastAsia="en-MY"/>
+          <w14:ligatures w14:val="none"/>
+        </w:rPr>
+        <w:t>&lt;</w:t>
+      </w:r>
+      <w:r>
+        <w:rPr>
+          <w:rFonts w:ascii="Consolas" w:eastAsia="Times New Roman" w:hAnsi="Consolas" w:cs="Times New Roman"/>
+          <w:color w:val="569CD6"/>
+          <w:kern w:val="0"/>
+          <w:sz w:val="21"/>
+          <w:szCs w:val="21"/>
+          <w:lang w:eastAsia="en-MY"/>
+          <w14:ligatures w14:val="none"/>
+        </w:rPr>
+        <w:t>br</w:t>
+      </w:r>
+      <w:r>
+        <w:rPr>
+          <w:rFonts w:ascii="Consolas" w:eastAsia="Times New Roman" w:hAnsi="Consolas" w:cs="Times New Roman"/>
+          <w:color w:val="808080"/>
+          <w:kern w:val="0"/>
+          <w:sz w:val="21"/>
+          <w:szCs w:val="21"/>
+          <w:lang w:eastAsia="en-MY"/>
+          <w14:ligatures w14:val="none"/>
+        </w:rPr>
+        <w:t>&gt;</w:t>
+      </w:r>
+    </w:p>
+    <w:p>
+      <w:pPr>
+        <w:shd w:val="clear" w:color="auto" w:fill="1E1E1E"/>
+        <w:spacing w:after="0" w:line="285" w:lineRule="atLeast"/>
+        <w:rPr>
+          <w:rFonts w:ascii="Consolas" w:eastAsia="Times New Roman" w:hAnsi="Consolas" w:cs="Times New Roman"/>
+          <w:color w:val="D4D4D4"/>
+          <w:kern w:val="0"/>
+          <w:sz w:val="21"/>
+          <w:szCs w:val="21"/>
+          <w:lang w:eastAsia="en-MY"/>
+          <w14:ligatures w14:val="none"/>
+        </w:rPr>
+      </w:pPr>
+      <w:r>
+        <w:rPr>
+          <w:rFonts w:ascii="Consolas" w:eastAsia="Times New Roman" w:hAnsi="Consolas" w:cs="Times New Roman"/>
+          <w:color w:val="D4D4D4"/>
+          <w:kern w:val="0"/>
+          <w:sz w:val="21"/>
+          <w:szCs w:val="21"/>
+          <w:lang w:eastAsia="en-MY"/>
+          <w14:ligatures w14:val="none"/>
+        </w:rPr>
+        <w:t xml:space="preserve">    </w:t>
+      </w:r>
+      <w:r>
+        <w:rPr>
+          <w:rFonts w:ascii="Consolas" w:eastAsia="Times New Roman" w:hAnsi="Consolas" w:cs="Times New Roman"/>
+          <w:color w:val="808080"/>
+          <w:kern w:val="0"/>
+          <w:sz w:val="21"/>
+          <w:szCs w:val="21"/>
+          <w:lang w:eastAsia="en-MY"/>
+          <w14:ligatures w14:val="none"/>
+        </w:rPr>
+        <w:t>&lt;/</w:t>
+      </w:r>
+      <w:r>
+        <w:rPr>
+          <w:rFonts w:ascii="Consolas" w:eastAsia="Times New Roman" w:hAnsi="Consolas" w:cs="Times New Roman"/>
+          <w:color w:val="569CD6"/>
+          <w:kern w:val="0"/>
+          <w:sz w:val="21"/>
+          <w:szCs w:val="21"/>
+          <w:lang w:eastAsia="en-MY"/>
+          <w14:ligatures w14:val="none"/>
+        </w:rPr>
+        <w:t>h1</w:t>
+      </w:r>
+      <w:r>
+        <w:rPr>
+          <w:rFonts w:ascii="Consolas" w:eastAsia="Times New Roman" w:hAnsi="Consolas" w:cs="Times New Roman"/>
+          <w:color w:val="808080"/>
+          <w:kern w:val="0"/>
+          <w:sz w:val="21"/>
+          <w:szCs w:val="21"/>
+          <w:lang w:eastAsia="en-MY"/>
+          <w14:ligatures w14:val="none"/>
+        </w:rPr>
+        <w:t>&gt;</w:t>
+      </w:r>
+    </w:p>
+    <w:p>
+      <w:pPr>
+        <w:rPr>
+          <w:lang w:val="en-US"/>
+        </w:rPr>
+      </w:pPr>
+      <w:r>
+        <w:rPr>
+          <w:lang w:val="en-US"/>
+        </w:rPr>
+        <w:t xml:space="preserve">*hanya letak tag </w:t>
+      </w:r>
+      <w:proofErr w:type="gramStart"/>
+      <w:r>
+        <w:rPr>
+          <w:highlight w:val="yellow"/>
+          <w:lang w:val="en-US"/>
+        </w:rPr>
+        <w:t>wire:poll</w:t>
+      </w:r>
+      <w:proofErr w:type="gramEnd"/>
+      <w:r>
+        <w:rPr>
+          <w:highlight w:val="yellow"/>
+          <w:lang w:val="en-US"/>
+        </w:rPr>
+        <w:t>=’namafunction’</w:t>
+      </w:r>
+      <w:r>
+        <w:rPr>
+          <w:lang w:val="en-US"/>
+        </w:rPr>
+        <w:t xml:space="preserve"> jee…</w:t>
+      </w:r>
+    </w:p>
+    <w:p>
+      <w:pPr>
+        <w:rPr>
+          <w:lang w:val="en-US"/>
+        </w:rPr>
+      </w:pPr>
+    </w:p>
+    <w:p>
+      <w:pPr>
+        <w:rPr>
+          <w:lang w:val="en-US"/>
+        </w:rPr>
+      </w:pPr>
+      <w:proofErr w:type="gramStart"/>
+      <w:r>
+        <w:rPr>
+          <w:lang w:val="en-US"/>
+        </w:rPr>
+        <w:t>Actually, letak</w:t>
+      </w:r>
+      <w:proofErr w:type="gramEnd"/>
+      <w:r>
+        <w:rPr>
+          <w:lang w:val="en-US"/>
+        </w:rPr>
+        <w:t xml:space="preserve"> kt memana pun tak apa, asal dkt function tu update necessary things.</w:t>
+      </w:r>
+    </w:p>
+    <w:p>
+      <w:pPr>
+        <w:rPr>
+          <w:lang w:val="en-US"/>
+        </w:rPr>
+      </w:pPr>
+      <w:r>
+        <w:rPr>
+          <w:lang w:val="en-US"/>
+        </w:rPr>
+        <w:t>Misalnya,</w:t>
+      </w:r>
+    </w:p>
+    <w:p>
+      <w:pPr>
+        <w:shd w:val="clear" w:color="auto" w:fill="1E1E1E"/>
+        <w:spacing w:after="0" w:line="285" w:lineRule="atLeast"/>
+        <w:rPr>
+          <w:rFonts w:ascii="Consolas" w:eastAsia="Times New Roman" w:hAnsi="Consolas" w:cs="Times New Roman"/>
+          <w:color w:val="D4D4D4"/>
+          <w:kern w:val="0"/>
+          <w:sz w:val="21"/>
+          <w:szCs w:val="21"/>
+          <w:lang w:eastAsia="en-MY"/>
+          <w14:ligatures w14:val="none"/>
+        </w:rPr>
+      </w:pPr>
+      <w:r>
+        <w:rPr>
+          <w:rFonts w:ascii="Consolas" w:eastAsia="Times New Roman" w:hAnsi="Consolas" w:cs="Times New Roman"/>
+          <w:color w:val="569CD6"/>
+          <w:kern w:val="0"/>
+          <w:sz w:val="21"/>
+          <w:szCs w:val="21"/>
+          <w:lang w:eastAsia="en-MY"/>
+          <w14:ligatures w14:val="none"/>
+        </w:rPr>
+        <w:t>public</w:t>
+      </w:r>
+      <w:r>
+        <w:rPr>
+          <w:rFonts w:ascii="Consolas" w:eastAsia="Times New Roman" w:hAnsi="Consolas" w:cs="Times New Roman"/>
+          <w:color w:val="D4D4D4"/>
+          <w:kern w:val="0"/>
+          <w:sz w:val="21"/>
+          <w:szCs w:val="21"/>
+          <w:lang w:eastAsia="en-MY"/>
+          <w14:ligatures w14:val="none"/>
+        </w:rPr>
+        <w:t xml:space="preserve"> </w:t>
+      </w:r>
+      <w:r>
+        <w:rPr>
+          <w:rFonts w:ascii="Consolas" w:eastAsia="Times New Roman" w:hAnsi="Consolas" w:cs="Times New Roman"/>
+          <w:color w:val="569CD6"/>
+          <w:kern w:val="0"/>
+          <w:sz w:val="21"/>
+          <w:szCs w:val="21"/>
+          <w:lang w:eastAsia="en-MY"/>
+          <w14:ligatures w14:val="none"/>
+        </w:rPr>
+        <w:t>function</w:t>
+      </w:r>
+      <w:r>
+        <w:rPr>
+          <w:rFonts w:ascii="Consolas" w:eastAsia="Times New Roman" w:hAnsi="Consolas" w:cs="Times New Roman"/>
+          <w:color w:val="D4D4D4"/>
+          <w:kern w:val="0"/>
+          <w:sz w:val="21"/>
+          <w:szCs w:val="21"/>
+          <w:lang w:eastAsia="en-MY"/>
+          <w14:ligatures w14:val="none"/>
+        </w:rPr>
+        <w:t xml:space="preserve"> </w:t>
+      </w:r>
+      <w:proofErr w:type="gramStart"/>
+      <w:r>
+        <w:rPr>
+          <w:rFonts w:ascii="Consolas" w:eastAsia="Times New Roman" w:hAnsi="Consolas" w:cs="Times New Roman"/>
+          <w:color w:val="DCDCAA"/>
+          <w:kern w:val="0"/>
+          <w:sz w:val="21"/>
+          <w:szCs w:val="21"/>
+          <w:lang w:eastAsia="en-MY"/>
+          <w14:ligatures w14:val="none"/>
+        </w:rPr>
+        <w:t>pollingChanges</w:t>
+      </w:r>
+      <w:r>
+        <w:rPr>
+          <w:rFonts w:ascii="Consolas" w:eastAsia="Times New Roman" w:hAnsi="Consolas" w:cs="Times New Roman"/>
+          <w:color w:val="D4D4D4"/>
+          <w:kern w:val="0"/>
+          <w:sz w:val="21"/>
+          <w:szCs w:val="21"/>
+          <w:lang w:eastAsia="en-MY"/>
+          <w14:ligatures w14:val="none"/>
+        </w:rPr>
+        <w:t>(</w:t>
+      </w:r>
+      <w:proofErr w:type="gramEnd"/>
+      <w:r>
+        <w:rPr>
+          <w:rFonts w:ascii="Consolas" w:eastAsia="Times New Roman" w:hAnsi="Consolas" w:cs="Times New Roman"/>
+          <w:color w:val="D4D4D4"/>
+          <w:kern w:val="0"/>
+          <w:sz w:val="21"/>
+          <w:szCs w:val="21"/>
+          <w:lang w:eastAsia="en-MY"/>
+          <w14:ligatures w14:val="none"/>
+        </w:rPr>
+        <w:t>)</w:t>
+      </w:r>
+    </w:p>
+    <w:p>
+      <w:pPr>
+        <w:shd w:val="clear" w:color="auto" w:fill="1E1E1E"/>
+        <w:spacing w:after="0" w:line="285" w:lineRule="atLeast"/>
+        <w:rPr>
+          <w:rFonts w:ascii="Consolas" w:eastAsia="Times New Roman" w:hAnsi="Consolas" w:cs="Times New Roman"/>
+          <w:color w:val="D4D4D4"/>
+          <w:kern w:val="0"/>
+          <w:sz w:val="21"/>
+          <w:szCs w:val="21"/>
+          <w:lang w:eastAsia="en-MY"/>
+          <w14:ligatures w14:val="none"/>
+        </w:rPr>
+      </w:pPr>
+      <w:r>
+        <w:rPr>
+          <w:rFonts w:ascii="Consolas" w:eastAsia="Times New Roman" w:hAnsi="Consolas" w:cs="Times New Roman"/>
+          <w:color w:val="D4D4D4"/>
+          <w:kern w:val="0"/>
+          <w:sz w:val="21"/>
+          <w:szCs w:val="21"/>
+          <w:lang w:eastAsia="en-MY"/>
+          <w14:ligatures w14:val="none"/>
+        </w:rPr>
+        <w:t>    {</w:t>
+      </w:r>
+    </w:p>
+    <w:p>
+      <w:pPr>
+        <w:shd w:val="clear" w:color="auto" w:fill="1E1E1E"/>
+        <w:spacing w:after="0" w:line="285" w:lineRule="atLeast"/>
+        <w:rPr>
+          <w:rFonts w:ascii="Consolas" w:eastAsia="Times New Roman" w:hAnsi="Consolas" w:cs="Times New Roman"/>
+          <w:color w:val="D4D4D4"/>
+          <w:kern w:val="0"/>
+          <w:sz w:val="21"/>
+          <w:szCs w:val="21"/>
+          <w:lang w:eastAsia="en-MY"/>
+          <w14:ligatures w14:val="none"/>
+        </w:rPr>
+      </w:pPr>
+      <w:r>
+        <w:rPr>
+          <w:rFonts w:ascii="Consolas" w:eastAsia="Times New Roman" w:hAnsi="Consolas" w:cs="Times New Roman"/>
+          <w:color w:val="D4D4D4"/>
+          <w:kern w:val="0"/>
+          <w:sz w:val="21"/>
+          <w:szCs w:val="21"/>
+          <w:lang w:eastAsia="en-MY"/>
+          <w14:ligatures w14:val="none"/>
+        </w:rPr>
+        <w:t xml:space="preserve">        </w:t>
+      </w:r>
+      <w:r>
+        <w:rPr>
+          <w:rFonts w:ascii="Consolas" w:eastAsia="Times New Roman" w:hAnsi="Consolas" w:cs="Times New Roman"/>
+          <w:color w:val="569CD6"/>
+          <w:kern w:val="0"/>
+          <w:sz w:val="21"/>
+          <w:szCs w:val="21"/>
+          <w:lang w:eastAsia="en-MY"/>
+          <w14:ligatures w14:val="none"/>
+        </w:rPr>
+        <w:t>$this</w:t>
+      </w:r>
+      <w:r>
+        <w:rPr>
+          <w:rFonts w:ascii="Consolas" w:eastAsia="Times New Roman" w:hAnsi="Consolas" w:cs="Times New Roman"/>
+          <w:color w:val="D4D4D4"/>
+          <w:kern w:val="0"/>
+          <w:sz w:val="21"/>
+          <w:szCs w:val="21"/>
+          <w:lang w:eastAsia="en-MY"/>
+          <w14:ligatures w14:val="none"/>
+        </w:rPr>
+        <w:t>-&gt;</w:t>
+      </w:r>
+      <w:r>
+        <w:rPr>
+          <w:rFonts w:ascii="Consolas" w:eastAsia="Times New Roman" w:hAnsi="Consolas" w:cs="Times New Roman"/>
+          <w:color w:val="9CDCFE"/>
+          <w:kern w:val="0"/>
+          <w:sz w:val="21"/>
+          <w:szCs w:val="21"/>
+          <w:lang w:eastAsia="en-MY"/>
+          <w14:ligatures w14:val="none"/>
+        </w:rPr>
+        <w:t>counter</w:t>
+      </w:r>
+      <w:r>
+        <w:rPr>
+          <w:rFonts w:ascii="Consolas" w:eastAsia="Times New Roman" w:hAnsi="Consolas" w:cs="Times New Roman"/>
+          <w:color w:val="D4D4D4"/>
+          <w:kern w:val="0"/>
+          <w:sz w:val="21"/>
+          <w:szCs w:val="21"/>
+          <w:lang w:eastAsia="en-MY"/>
+          <w14:ligatures w14:val="none"/>
+        </w:rPr>
+        <w:t xml:space="preserve"> = </w:t>
+      </w:r>
+      <w:proofErr w:type="gramStart"/>
+      <w:r>
+        <w:rPr>
+          <w:rFonts w:ascii="Consolas" w:eastAsia="Times New Roman" w:hAnsi="Consolas" w:cs="Times New Roman"/>
+          <w:color w:val="4EC9B0"/>
+          <w:kern w:val="0"/>
+          <w:sz w:val="21"/>
+          <w:szCs w:val="21"/>
+          <w:lang w:eastAsia="en-MY"/>
+          <w14:ligatures w14:val="none"/>
+        </w:rPr>
+        <w:t>counter</w:t>
+      </w:r>
+      <w:r>
+        <w:rPr>
+          <w:rFonts w:ascii="Consolas" w:eastAsia="Times New Roman" w:hAnsi="Consolas" w:cs="Times New Roman"/>
+          <w:color w:val="D4D4D4"/>
+          <w:kern w:val="0"/>
+          <w:sz w:val="21"/>
+          <w:szCs w:val="21"/>
+          <w:lang w:eastAsia="en-MY"/>
+          <w14:ligatures w14:val="none"/>
+        </w:rPr>
+        <w:t>::</w:t>
+      </w:r>
+      <w:proofErr w:type="gramEnd"/>
+      <w:r>
+        <w:rPr>
+          <w:rFonts w:ascii="Consolas" w:eastAsia="Times New Roman" w:hAnsi="Consolas" w:cs="Times New Roman"/>
+          <w:color w:val="DCDCAA"/>
+          <w:kern w:val="0"/>
+          <w:sz w:val="21"/>
+          <w:szCs w:val="21"/>
+          <w:lang w:eastAsia="en-MY"/>
+          <w14:ligatures w14:val="none"/>
+        </w:rPr>
+        <w:t>select</w:t>
+      </w:r>
+      <w:r>
+        <w:rPr>
+          <w:rFonts w:ascii="Consolas" w:eastAsia="Times New Roman" w:hAnsi="Consolas" w:cs="Times New Roman"/>
+          <w:color w:val="D4D4D4"/>
+          <w:kern w:val="0"/>
+          <w:sz w:val="21"/>
+          <w:szCs w:val="21"/>
+          <w:lang w:eastAsia="en-MY"/>
+          <w14:ligatures w14:val="none"/>
+        </w:rPr>
+        <w:t>(</w:t>
+      </w:r>
+      <w:r>
+        <w:rPr>
+          <w:rFonts w:ascii="Consolas" w:eastAsia="Times New Roman" w:hAnsi="Consolas" w:cs="Times New Roman"/>
+          <w:color w:val="CE9178"/>
+          <w:kern w:val="0"/>
+          <w:sz w:val="21"/>
+          <w:szCs w:val="21"/>
+          <w:lang w:eastAsia="en-MY"/>
+          <w14:ligatures w14:val="none"/>
+        </w:rPr>
+        <w:t>'count'</w:t>
+      </w:r>
+      <w:r>
+        <w:rPr>
+          <w:rFonts w:ascii="Consolas" w:eastAsia="Times New Roman" w:hAnsi="Consolas" w:cs="Times New Roman"/>
+          <w:color w:val="D4D4D4"/>
+          <w:kern w:val="0"/>
+          <w:sz w:val="21"/>
+          <w:szCs w:val="21"/>
+          <w:lang w:eastAsia="en-MY"/>
+          <w14:ligatures w14:val="none"/>
+        </w:rPr>
+        <w:t>)-&gt;</w:t>
+      </w:r>
+      <w:r>
+        <w:rPr>
+          <w:rFonts w:ascii="Consolas" w:eastAsia="Times New Roman" w:hAnsi="Consolas" w:cs="Times New Roman"/>
+          <w:color w:val="DCDCAA"/>
+          <w:kern w:val="0"/>
+          <w:sz w:val="21"/>
+          <w:szCs w:val="21"/>
+          <w:lang w:eastAsia="en-MY"/>
+          <w14:ligatures w14:val="none"/>
+        </w:rPr>
+        <w:t>first</w:t>
+      </w:r>
+      <w:r>
+        <w:rPr>
+          <w:rFonts w:ascii="Consolas" w:eastAsia="Times New Roman" w:hAnsi="Consolas" w:cs="Times New Roman"/>
+          <w:color w:val="D4D4D4"/>
+          <w:kern w:val="0"/>
+          <w:sz w:val="21"/>
+          <w:szCs w:val="21"/>
+          <w:lang w:eastAsia="en-MY"/>
+          <w14:ligatures w14:val="none"/>
+        </w:rPr>
+        <w:t>()-&gt;</w:t>
+      </w:r>
+      <w:r>
+        <w:rPr>
+          <w:rFonts w:ascii="Consolas" w:eastAsia="Times New Roman" w:hAnsi="Consolas" w:cs="Times New Roman"/>
+          <w:color w:val="9CDCFE"/>
+          <w:kern w:val="0"/>
+          <w:sz w:val="21"/>
+          <w:szCs w:val="21"/>
+          <w:lang w:eastAsia="en-MY"/>
+          <w14:ligatures w14:val="none"/>
+        </w:rPr>
+        <w:t>count</w:t>
+      </w:r>
+      <w:r>
+        <w:rPr>
+          <w:rFonts w:ascii="Consolas" w:eastAsia="Times New Roman" w:hAnsi="Consolas" w:cs="Times New Roman"/>
+          <w:color w:val="D4D4D4"/>
+          <w:kern w:val="0"/>
+          <w:sz w:val="21"/>
+          <w:szCs w:val="21"/>
+          <w:lang w:eastAsia="en-MY"/>
+          <w14:ligatures w14:val="none"/>
+        </w:rPr>
+        <w:t>;</w:t>
+      </w:r>
+    </w:p>
+    <w:p>
+      <w:pPr>
+        <w:shd w:val="clear" w:color="auto" w:fill="1E1E1E"/>
+        <w:spacing w:after="0" w:line="285" w:lineRule="atLeast"/>
+        <w:rPr>
+          <w:rFonts w:ascii="Consolas" w:eastAsia="Times New Roman" w:hAnsi="Consolas" w:cs="Times New Roman"/>
+          <w:color w:val="D4D4D4"/>
+          <w:kern w:val="0"/>
+          <w:sz w:val="21"/>
+          <w:szCs w:val="21"/>
+          <w:lang w:eastAsia="en-MY"/>
+          <w14:ligatures w14:val="none"/>
+        </w:rPr>
+      </w:pPr>
+      <w:r>
+        <w:rPr>
+          <w:rFonts w:ascii="Consolas" w:eastAsia="Times New Roman" w:hAnsi="Consolas" w:cs="Times New Roman"/>
+          <w:color w:val="D4D4D4"/>
+          <w:kern w:val="0"/>
+          <w:sz w:val="21"/>
+          <w:szCs w:val="21"/>
+          <w:lang w:eastAsia="en-MY"/>
+          <w14:ligatures w14:val="none"/>
+        </w:rPr>
+        <w:t xml:space="preserve">        </w:t>
+      </w:r>
+      <w:r>
+        <w:rPr>
+          <w:rFonts w:ascii="Consolas" w:eastAsia="Times New Roman" w:hAnsi="Consolas" w:cs="Times New Roman"/>
+          <w:color w:val="569CD6"/>
+          <w:kern w:val="0"/>
+          <w:sz w:val="21"/>
+          <w:szCs w:val="21"/>
+          <w:lang w:eastAsia="en-MY"/>
+          <w14:ligatures w14:val="none"/>
+        </w:rPr>
+        <w:t>$this</w:t>
+      </w:r>
+      <w:r>
+        <w:rPr>
+          <w:rFonts w:ascii="Consolas" w:eastAsia="Times New Roman" w:hAnsi="Consolas" w:cs="Times New Roman"/>
+          <w:color w:val="D4D4D4"/>
+          <w:kern w:val="0"/>
+          <w:sz w:val="21"/>
+          <w:szCs w:val="21"/>
+          <w:lang w:eastAsia="en-MY"/>
+          <w14:ligatures w14:val="none"/>
+        </w:rPr>
+        <w:t>-&gt;</w:t>
+      </w:r>
+      <w:r>
+        <w:rPr>
+          <w:rFonts w:ascii="Consolas" w:eastAsia="Times New Roman" w:hAnsi="Consolas" w:cs="Times New Roman"/>
+          <w:color w:val="9CDCFE"/>
+          <w:kern w:val="0"/>
+          <w:sz w:val="21"/>
+          <w:szCs w:val="21"/>
+          <w:lang w:eastAsia="en-MY"/>
+          <w14:ligatures w14:val="none"/>
+        </w:rPr>
+        <w:t>history</w:t>
+      </w:r>
+      <w:r>
+        <w:rPr>
+          <w:rFonts w:ascii="Consolas" w:eastAsia="Times New Roman" w:hAnsi="Consolas" w:cs="Times New Roman"/>
+          <w:color w:val="D4D4D4"/>
+          <w:kern w:val="0"/>
+          <w:sz w:val="21"/>
+          <w:szCs w:val="21"/>
+          <w:lang w:eastAsia="en-MY"/>
+          <w14:ligatures w14:val="none"/>
+        </w:rPr>
+        <w:t xml:space="preserve"> = </w:t>
+      </w:r>
+      <w:proofErr w:type="gramStart"/>
+      <w:r>
+        <w:rPr>
+          <w:rFonts w:ascii="Consolas" w:eastAsia="Times New Roman" w:hAnsi="Consolas" w:cs="Times New Roman"/>
+          <w:color w:val="4EC9B0"/>
+          <w:kern w:val="0"/>
+          <w:sz w:val="21"/>
+          <w:szCs w:val="21"/>
+          <w:lang w:eastAsia="en-MY"/>
+          <w14:ligatures w14:val="none"/>
+        </w:rPr>
+        <w:t>sejarah</w:t>
+      </w:r>
+      <w:r>
+        <w:rPr>
+          <w:rFonts w:ascii="Consolas" w:eastAsia="Times New Roman" w:hAnsi="Consolas" w:cs="Times New Roman"/>
+          <w:color w:val="D4D4D4"/>
+          <w:kern w:val="0"/>
+          <w:sz w:val="21"/>
+          <w:szCs w:val="21"/>
+          <w:lang w:eastAsia="en-MY"/>
+          <w14:ligatures w14:val="none"/>
+        </w:rPr>
+        <w:t>::</w:t>
+      </w:r>
+      <w:proofErr w:type="gramEnd"/>
+      <w:r>
+        <w:rPr>
+          <w:rFonts w:ascii="Consolas" w:eastAsia="Times New Roman" w:hAnsi="Consolas" w:cs="Times New Roman"/>
+          <w:color w:val="DCDCAA"/>
+          <w:kern w:val="0"/>
+          <w:sz w:val="21"/>
+          <w:szCs w:val="21"/>
+          <w:lang w:eastAsia="en-MY"/>
+          <w14:ligatures w14:val="none"/>
+        </w:rPr>
+        <w:t>latest</w:t>
+      </w:r>
+      <w:r>
+        <w:rPr>
+          <w:rFonts w:ascii="Consolas" w:eastAsia="Times New Roman" w:hAnsi="Consolas" w:cs="Times New Roman"/>
+          <w:color w:val="D4D4D4"/>
+          <w:kern w:val="0"/>
+          <w:sz w:val="21"/>
+          <w:szCs w:val="21"/>
+          <w:lang w:eastAsia="en-MY"/>
+          <w14:ligatures w14:val="none"/>
+        </w:rPr>
+        <w:t>()-&gt;</w:t>
+      </w:r>
+      <w:r>
+        <w:rPr>
+          <w:rFonts w:ascii="Consolas" w:eastAsia="Times New Roman" w:hAnsi="Consolas" w:cs="Times New Roman"/>
+          <w:color w:val="DCDCAA"/>
+          <w:kern w:val="0"/>
+          <w:sz w:val="21"/>
+          <w:szCs w:val="21"/>
+          <w:lang w:eastAsia="en-MY"/>
+          <w14:ligatures w14:val="none"/>
+        </w:rPr>
+        <w:t>limit</w:t>
+      </w:r>
+      <w:r>
+        <w:rPr>
+          <w:rFonts w:ascii="Consolas" w:eastAsia="Times New Roman" w:hAnsi="Consolas" w:cs="Times New Roman"/>
+          <w:color w:val="D4D4D4"/>
+          <w:kern w:val="0"/>
+          <w:sz w:val="21"/>
+          <w:szCs w:val="21"/>
+          <w:lang w:eastAsia="en-MY"/>
+          <w14:ligatures w14:val="none"/>
+        </w:rPr>
+        <w:t>(</w:t>
+      </w:r>
+      <w:r>
+        <w:rPr>
+          <w:rFonts w:ascii="Consolas" w:eastAsia="Times New Roman" w:hAnsi="Consolas" w:cs="Times New Roman"/>
+          <w:color w:val="B5CEA8"/>
+          <w:kern w:val="0"/>
+          <w:sz w:val="21"/>
+          <w:szCs w:val="21"/>
+          <w:lang w:eastAsia="en-MY"/>
+          <w14:ligatures w14:val="none"/>
+        </w:rPr>
+        <w:t>5</w:t>
+      </w:r>
+      <w:r>
+        <w:rPr>
+          <w:rFonts w:ascii="Consolas" w:eastAsia="Times New Roman" w:hAnsi="Consolas" w:cs="Times New Roman"/>
+          <w:color w:val="D4D4D4"/>
+          <w:kern w:val="0"/>
+          <w:sz w:val="21"/>
+          <w:szCs w:val="21"/>
+          <w:lang w:eastAsia="en-MY"/>
+          <w14:ligatures w14:val="none"/>
+        </w:rPr>
+        <w:t>)-&gt;</w:t>
+      </w:r>
+      <w:r>
+        <w:rPr>
+          <w:rFonts w:ascii="Consolas" w:eastAsia="Times New Roman" w:hAnsi="Consolas" w:cs="Times New Roman"/>
+          <w:color w:val="DCDCAA"/>
+          <w:kern w:val="0"/>
+          <w:sz w:val="21"/>
+          <w:szCs w:val="21"/>
+          <w:lang w:eastAsia="en-MY"/>
+          <w14:ligatures w14:val="none"/>
+        </w:rPr>
+        <w:t>get</w:t>
+      </w:r>
+      <w:r>
+        <w:rPr>
+          <w:rFonts w:ascii="Consolas" w:eastAsia="Times New Roman" w:hAnsi="Consolas" w:cs="Times New Roman"/>
+          <w:color w:val="D4D4D4"/>
+          <w:kern w:val="0"/>
+          <w:sz w:val="21"/>
+          <w:szCs w:val="21"/>
+          <w:lang w:eastAsia="en-MY"/>
+          <w14:ligatures w14:val="none"/>
+        </w:rPr>
+        <w:t>();</w:t>
+      </w:r>
+    </w:p>
+    <w:p>
+      <w:pPr>
+        <w:shd w:val="clear" w:color="auto" w:fill="1E1E1E"/>
+        <w:spacing w:after="0" w:line="285" w:lineRule="atLeast"/>
+        <w:rPr>
+          <w:rFonts w:ascii="Consolas" w:eastAsia="Times New Roman" w:hAnsi="Consolas" w:cs="Times New Roman"/>
+          <w:color w:val="D4D4D4"/>
+          <w:kern w:val="0"/>
+          <w:sz w:val="21"/>
+          <w:szCs w:val="21"/>
+          <w:lang w:eastAsia="en-MY"/>
+          <w14:ligatures w14:val="none"/>
+        </w:rPr>
+      </w:pPr>
+      <w:r>
+        <w:rPr>
+          <w:rFonts w:ascii="Consolas" w:eastAsia="Times New Roman" w:hAnsi="Consolas" w:cs="Times New Roman"/>
+          <w:color w:val="D4D4D4"/>
+          <w:kern w:val="0"/>
+          <w:sz w:val="21"/>
+          <w:szCs w:val="21"/>
+          <w:lang w:eastAsia="en-MY"/>
+          <w14:ligatures w14:val="none"/>
+        </w:rPr>
+        <w:t>    }</w:t>
+      </w:r>
+    </w:p>
+    <w:p>
+      <w:pPr>
+        <w:rPr>
+          <w:lang w:val="en-US"/>
+        </w:rPr>
+      </w:pPr>
+      <w:r>
+        <w:rPr>
+          <w:lang w:val="en-US"/>
+        </w:rPr>
+        <w:t>*</w:t>
+      </w:r>
+      <w:r>
+        <w:rPr>
+          <w:lang w:val="en-US"/>
+        </w:rPr>
+        <w:t>S</w:t>
+      </w:r>
+      <w:r>
+        <w:rPr>
+          <w:lang w:val="en-US"/>
+        </w:rPr>
+        <w:t xml:space="preserve">o sini dia update 2 </w:t>
+      </w:r>
+      <w:r>
+        <w:rPr>
+          <w:lang w:val="en-US"/>
+        </w:rPr>
+        <w:t>values</w:t>
+      </w:r>
+      <w:r>
+        <w:rPr>
+          <w:lang w:val="en-US"/>
+        </w:rPr>
+        <w:t>… so as nature of livewire, setiap kali global variable dia berubah, dia render component yang perlu kan?</w:t>
+      </w:r>
+      <w:r>
+        <w:rPr>
+          <w:lang w:val="en-US"/>
+        </w:rPr>
+        <w:t xml:space="preserve"> So </w:t>
+      </w:r>
+      <w:proofErr w:type="gramStart"/>
+      <w:r>
+        <w:rPr>
+          <w:lang w:val="en-US"/>
+        </w:rPr>
+        <w:t>begitulah..</w:t>
+      </w:r>
+      <w:proofErr w:type="gramEnd"/>
+    </w:p>
+    <w:p>
+      <w:pPr>
+        <w:rPr>
+          <w:lang w:val="en-US"/>
+        </w:rPr>
+      </w:pPr>
+    </w:p>
+    <w:p>
+      <w:pPr>
+        <w:rPr>
+          <w:b/>
+          <w:bCs/>
+          <w:u w:val="single"/>
+          <w:lang w:val="en-US"/>
+        </w:rPr>
+      </w:pPr>
+      <w:r>
+        <w:rPr>
+          <w:b/>
+          <w:bCs/>
+          <w:u w:val="single"/>
+          <w:lang w:val="en-US"/>
+        </w:rPr>
+        <w:t>Storage Path</w:t>
+      </w:r>
+      <w:r>
+        <w:rPr>
+          <w:b/>
+          <w:bCs/>
+          <w:u w:val="single"/>
+          <w:lang w:val="en-US"/>
+        </w:rPr>
+        <w:t xml:space="preserve"> (Laravel)</w:t>
+      </w:r>
+    </w:p>
+    <w:p>
+      <w:pPr>
+        <w:shd w:val="clear" w:color="auto" w:fill="1E1E1E"/>
+        <w:spacing w:after="0" w:line="285" w:lineRule="atLeast"/>
+        <w:rPr>
+          <w:rFonts w:ascii="Consolas" w:eastAsia="Times New Roman" w:hAnsi="Consolas" w:cs="Times New Roman"/>
+          <w:color w:val="D4D4D4"/>
+          <w:kern w:val="0"/>
+          <w:sz w:val="21"/>
+          <w:szCs w:val="21"/>
+          <w:lang w:eastAsia="en-MY"/>
+          <w14:ligatures w14:val="none"/>
+        </w:rPr>
+      </w:pPr>
+      <w:r>
+        <w:rPr>
+          <w:rFonts w:ascii="Consolas" w:eastAsia="Times New Roman" w:hAnsi="Consolas" w:cs="Times New Roman"/>
+          <w:color w:val="DCDCAA"/>
+          <w:kern w:val="0"/>
+          <w:sz w:val="21"/>
+          <w:szCs w:val="21"/>
+          <w:lang w:eastAsia="en-MY"/>
+          <w14:ligatures w14:val="none"/>
+        </w:rPr>
+        <w:t>storage_</w:t>
+      </w:r>
+      <w:proofErr w:type="gramStart"/>
+      <w:r>
+        <w:rPr>
+          <w:rFonts w:ascii="Consolas" w:eastAsia="Times New Roman" w:hAnsi="Consolas" w:cs="Times New Roman"/>
+          <w:color w:val="DCDCAA"/>
+          <w:kern w:val="0"/>
+          <w:sz w:val="21"/>
+          <w:szCs w:val="21"/>
+          <w:lang w:eastAsia="en-MY"/>
+          <w14:ligatures w14:val="none"/>
+        </w:rPr>
+        <w:t>path</w:t>
+      </w:r>
+      <w:r>
+        <w:rPr>
+          <w:rFonts w:ascii="Consolas" w:eastAsia="Times New Roman" w:hAnsi="Consolas" w:cs="Times New Roman"/>
+          <w:color w:val="D4D4D4"/>
+          <w:kern w:val="0"/>
+          <w:sz w:val="21"/>
+          <w:szCs w:val="21"/>
+          <w:lang w:eastAsia="en-MY"/>
+          <w14:ligatures w14:val="none"/>
+        </w:rPr>
+        <w:t>(</w:t>
+      </w:r>
+      <w:proofErr w:type="gramEnd"/>
+      <w:r>
+        <w:rPr>
+          <w:rFonts w:ascii="Consolas" w:eastAsia="Times New Roman" w:hAnsi="Consolas" w:cs="Times New Roman"/>
+          <w:color w:val="CE9178"/>
+          <w:kern w:val="0"/>
+          <w:sz w:val="21"/>
+          <w:szCs w:val="21"/>
+          <w:lang w:eastAsia="en-MY"/>
+          <w14:ligatures w14:val="none"/>
+        </w:rPr>
+        <w:t>'app/downloaded/'</w:t>
+      </w:r>
+      <w:r>
+        <w:rPr>
+          <w:rFonts w:ascii="Consolas" w:eastAsia="Times New Roman" w:hAnsi="Consolas" w:cs="Times New Roman"/>
+          <w:color w:val="D4D4D4"/>
+          <w:kern w:val="0"/>
+          <w:sz w:val="21"/>
+          <w:szCs w:val="21"/>
+          <w:lang w:eastAsia="en-MY"/>
+          <w14:ligatures w14:val="none"/>
+        </w:rPr>
+        <w:t xml:space="preserve"> . </w:t>
+      </w:r>
+      <w:r>
+        <w:rPr>
+          <w:rFonts w:ascii="Consolas" w:eastAsia="Times New Roman" w:hAnsi="Consolas" w:cs="Times New Roman"/>
+          <w:color w:val="569CD6"/>
+          <w:kern w:val="0"/>
+          <w:sz w:val="21"/>
+          <w:szCs w:val="21"/>
+          <w:lang w:eastAsia="en-MY"/>
+          <w14:ligatures w14:val="none"/>
+        </w:rPr>
+        <w:t>$this</w:t>
+      </w:r>
+      <w:r>
+        <w:rPr>
+          <w:rFonts w:ascii="Consolas" w:eastAsia="Times New Roman" w:hAnsi="Consolas" w:cs="Times New Roman"/>
+          <w:color w:val="D4D4D4"/>
+          <w:kern w:val="0"/>
+          <w:sz w:val="21"/>
+          <w:szCs w:val="21"/>
+          <w:lang w:eastAsia="en-MY"/>
+          <w14:ligatures w14:val="none"/>
+        </w:rPr>
+        <w:t>-&gt;</w:t>
+      </w:r>
+      <w:r>
+        <w:rPr>
+          <w:rFonts w:ascii="Consolas" w:eastAsia="Times New Roman" w:hAnsi="Consolas" w:cs="Times New Roman"/>
+          <w:color w:val="9CDCFE"/>
+          <w:kern w:val="0"/>
+          <w:sz w:val="21"/>
+          <w:szCs w:val="21"/>
+          <w:lang w:eastAsia="en-MY"/>
+          <w14:ligatures w14:val="none"/>
+        </w:rPr>
+        <w:t>arr</w:t>
+      </w:r>
+      <w:r>
+        <w:rPr>
+          <w:rFonts w:ascii="Consolas" w:eastAsia="Times New Roman" w:hAnsi="Consolas" w:cs="Times New Roman"/>
+          <w:color w:val="D4D4D4"/>
+          <w:kern w:val="0"/>
+          <w:sz w:val="21"/>
+          <w:szCs w:val="21"/>
+          <w:lang w:eastAsia="en-MY"/>
+          <w14:ligatures w14:val="none"/>
+        </w:rPr>
+        <w:t>[</w:t>
+      </w:r>
+      <w:r>
+        <w:rPr>
+          <w:rFonts w:ascii="Consolas" w:eastAsia="Times New Roman" w:hAnsi="Consolas" w:cs="Times New Roman"/>
+          <w:color w:val="9CDCFE"/>
+          <w:kern w:val="0"/>
+          <w:sz w:val="21"/>
+          <w:szCs w:val="21"/>
+          <w:lang w:eastAsia="en-MY"/>
+          <w14:ligatures w14:val="none"/>
+        </w:rPr>
+        <w:t>$i</w:t>
+      </w:r>
+      <w:proofErr w:type="gramStart"/>
+      <w:r>
+        <w:rPr>
+          <w:rFonts w:ascii="Consolas" w:eastAsia="Times New Roman" w:hAnsi="Consolas" w:cs="Times New Roman"/>
+          <w:color w:val="D4D4D4"/>
+          <w:kern w:val="0"/>
+          <w:sz w:val="21"/>
+          <w:szCs w:val="21"/>
+          <w:lang w:eastAsia="en-MY"/>
+          <w14:ligatures w14:val="none"/>
+        </w:rPr>
+        <w:t>] .</w:t>
+      </w:r>
+      <w:proofErr w:type="gramEnd"/>
+      <w:r>
+        <w:rPr>
+          <w:rFonts w:ascii="Consolas" w:eastAsia="Times New Roman" w:hAnsi="Consolas" w:cs="Times New Roman"/>
+          <w:color w:val="D4D4D4"/>
+          <w:kern w:val="0"/>
+          <w:sz w:val="21"/>
+          <w:szCs w:val="21"/>
+          <w:lang w:eastAsia="en-MY"/>
+          <w14:ligatures w14:val="none"/>
+        </w:rPr>
+        <w:t xml:space="preserve"> </w:t>
+      </w:r>
+      <w:r>
+        <w:rPr>
+          <w:rFonts w:ascii="Consolas" w:eastAsia="Times New Roman" w:hAnsi="Consolas" w:cs="Times New Roman"/>
+          <w:color w:val="CE9178"/>
+          <w:kern w:val="0"/>
+          <w:sz w:val="21"/>
+          <w:szCs w:val="21"/>
+          <w:lang w:eastAsia="en-MY"/>
+          <w14:ligatures w14:val="none"/>
+        </w:rPr>
+        <w:t>''</w:t>
+      </w:r>
+      <w:r>
+        <w:rPr>
+          <w:rFonts w:ascii="Consolas" w:eastAsia="Times New Roman" w:hAnsi="Consolas" w:cs="Times New Roman"/>
+          <w:color w:val="D4D4D4"/>
+          <w:kern w:val="0"/>
+          <w:sz w:val="21"/>
+          <w:szCs w:val="21"/>
+          <w:lang w:eastAsia="en-MY"/>
+          <w14:ligatures w14:val="none"/>
+        </w:rPr>
+        <w:t>)</w:t>
+      </w:r>
+    </w:p>
+    <w:p>
+      <w:pPr>
+        <w:rPr>
+          <w:lang w:val="en-US"/>
+        </w:rPr>
+      </w:pPr>
+      <w:r>
+        <w:rPr>
+          <w:lang w:val="en-US"/>
+        </w:rPr>
+        <w:t>*</w:t>
+      </w:r>
+      <w:proofErr w:type="gramStart"/>
+      <w:r>
+        <w:rPr>
+          <w:lang w:val="en-US"/>
+        </w:rPr>
+        <w:t>ni</w:t>
+      </w:r>
+      <w:proofErr w:type="gramEnd"/>
+      <w:r>
+        <w:rPr>
+          <w:lang w:val="en-US"/>
+        </w:rPr>
+        <w:t xml:space="preserve"> merujuk ke folder storage/app/downloaded</w:t>
       </w:r>
     </w:p>
     <w:p>

</xml_diff>